<commit_message>
Realizado paso 3 Inclusión de atributos y métodos, añadidos nombres de las relaciones y editada la memoria con dicho paso
</commit_message>
<xml_diff>
--- a/src/UML memoria.docx
+++ b/src/UML memoria.docx
@@ -4,7 +4,7 @@
   <w:body>
     <w:p>
       <w:pPr>
-        <w:pStyle w:val="Normal1"/>
+        <w:pStyle w:val="LOnormal"/>
         <w:rPr>
           <w:sz w:val="28"/>
           <w:szCs w:val="28"/>
@@ -22,7 +22,7 @@
     </w:p>
     <w:p>
       <w:pPr>
-        <w:pStyle w:val="Normal1"/>
+        <w:pStyle w:val="LOnormal"/>
         <w:rPr/>
       </w:pPr>
       <w:r>
@@ -32,7 +32,7 @@
     </w:p>
     <w:p>
       <w:pPr>
-        <w:pStyle w:val="Normal1"/>
+        <w:pStyle w:val="LOnormal"/>
         <w:rPr/>
       </w:pPr>
       <w:r>
@@ -82,16 +82,16 @@
     </w:p>
     <w:p>
       <w:pPr>
-        <w:pStyle w:val="Normal1"/>
-        <w:rPr/>
-      </w:pPr>
-      <w:r>
-        <w:rPr/>
-      </w:r>
-    </w:p>
-    <w:p>
-      <w:pPr>
-        <w:pStyle w:val="Normal1"/>
+        <w:pStyle w:val="LOnormal"/>
+        <w:rPr/>
+      </w:pPr>
+      <w:r>
+        <w:rPr/>
+      </w:r>
+    </w:p>
+    <w:p>
+      <w:pPr>
+        <w:pStyle w:val="LOnormal"/>
         <w:rPr/>
       </w:pPr>
       <w:r>
@@ -101,7 +101,7 @@
     </w:p>
     <w:p>
       <w:pPr>
-        <w:pStyle w:val="Normal1"/>
+        <w:pStyle w:val="LOnormal"/>
         <w:rPr/>
       </w:pPr>
       <w:r>
@@ -147,16 +147,16 @@
     </w:p>
     <w:p>
       <w:pPr>
-        <w:pStyle w:val="Normal1"/>
-        <w:rPr/>
-      </w:pPr>
-      <w:r>
-        <w:rPr/>
-      </w:r>
-    </w:p>
-    <w:p>
-      <w:pPr>
-        <w:pStyle w:val="Normal1"/>
+        <w:pStyle w:val="LOnormal"/>
+        <w:rPr/>
+      </w:pPr>
+      <w:r>
+        <w:rPr/>
+      </w:r>
+    </w:p>
+    <w:p>
+      <w:pPr>
+        <w:pStyle w:val="LOnormal"/>
         <w:rPr/>
       </w:pPr>
       <w:r>
@@ -166,7 +166,7 @@
     </w:p>
     <w:p>
       <w:pPr>
-        <w:pStyle w:val="Normal1"/>
+        <w:pStyle w:val="LOnormal"/>
         <w:rPr/>
       </w:pPr>
       <w:r>
@@ -212,16 +212,16 @@
     </w:p>
     <w:p>
       <w:pPr>
-        <w:pStyle w:val="Normal1"/>
-        <w:rPr/>
-      </w:pPr>
-      <w:r>
-        <w:rPr/>
-      </w:r>
-    </w:p>
-    <w:p>
-      <w:pPr>
-        <w:pStyle w:val="Normal1"/>
+        <w:pStyle w:val="LOnormal"/>
+        <w:rPr/>
+      </w:pPr>
+      <w:r>
+        <w:rPr/>
+      </w:r>
+    </w:p>
+    <w:p>
+      <w:pPr>
+        <w:pStyle w:val="LOnormal"/>
         <w:rPr/>
       </w:pPr>
       <w:r>
@@ -301,7 +301,7 @@
     </w:p>
     <w:p>
       <w:pPr>
-        <w:pStyle w:val="Normal1"/>
+        <w:pStyle w:val="LOnormal"/>
         <w:rPr/>
       </w:pPr>
       <w:r>
@@ -347,16 +347,16 @@
     </w:p>
     <w:p>
       <w:pPr>
-        <w:pStyle w:val="Normal1"/>
-        <w:rPr/>
-      </w:pPr>
-      <w:r>
-        <w:rPr/>
-      </w:r>
-    </w:p>
-    <w:p>
-      <w:pPr>
-        <w:pStyle w:val="Normal1"/>
+        <w:pStyle w:val="LOnormal"/>
+        <w:rPr/>
+      </w:pPr>
+      <w:r>
+        <w:rPr/>
+      </w:r>
+    </w:p>
+    <w:p>
+      <w:pPr>
+        <w:pStyle w:val="LOnormal"/>
         <w:rPr>
           <w:highlight w:val="white"/>
         </w:rPr>
@@ -423,7 +423,7 @@
     </w:p>
     <w:p>
       <w:pPr>
-        <w:pStyle w:val="Normal1"/>
+        <w:pStyle w:val="LOnormal"/>
         <w:rPr/>
       </w:pPr>
       <w:r>
@@ -469,7 +469,7 @@
     </w:p>
     <w:p>
       <w:pPr>
-        <w:pStyle w:val="Normal1"/>
+        <w:pStyle w:val="LOnormal"/>
         <w:rPr/>
       </w:pPr>
       <w:r>
@@ -479,7 +479,7 @@
     </w:p>
     <w:p>
       <w:pPr>
-        <w:pStyle w:val="Normal1"/>
+        <w:pStyle w:val="LOnormal"/>
         <w:rPr/>
       </w:pPr>
       <w:r>
@@ -525,7 +525,7 @@
     </w:p>
     <w:p>
       <w:pPr>
-        <w:pStyle w:val="Normal1"/>
+        <w:pStyle w:val="LOnormal"/>
         <w:rPr>
           <w:highlight w:val="white"/>
         </w:rPr>
@@ -583,7 +583,7 @@
     </w:p>
     <w:p>
       <w:pPr>
-        <w:pStyle w:val="Normal1"/>
+        <w:pStyle w:val="LOnormal"/>
         <w:rPr>
           <w:rFonts w:ascii="Courier New" w:hAnsi="Courier New" w:eastAsia="Courier New" w:cs="Courier New"/>
           <w:color w:val="A9B7C6"/>
@@ -633,7 +633,7 @@
     </w:p>
     <w:p>
       <w:pPr>
-        <w:pStyle w:val="Normal1"/>
+        <w:pStyle w:val="LOnormal"/>
         <w:rPr>
           <w:color w:val="A9B7C6"/>
           <w:shd w:fill="2B2B2B" w:val="clear"/>
@@ -648,7 +648,7 @@
     </w:p>
     <w:p>
       <w:pPr>
-        <w:pStyle w:val="Normal1"/>
+        <w:pStyle w:val="LOnormal"/>
         <w:rPr>
           <w:highlight w:val="white"/>
         </w:rPr>
@@ -662,7 +662,7 @@
     </w:p>
     <w:p>
       <w:pPr>
-        <w:pStyle w:val="Normal1"/>
+        <w:pStyle w:val="LOnormal"/>
         <w:rPr>
           <w:rFonts w:ascii="Courier New" w:hAnsi="Courier New" w:eastAsia="Courier New" w:cs="Courier New"/>
           <w:color w:val="A9B7C6"/>
@@ -712,7 +712,7 @@
     </w:p>
     <w:p>
       <w:pPr>
-        <w:pStyle w:val="Normal1"/>
+        <w:pStyle w:val="LOnormal"/>
         <w:rPr>
           <w:rFonts w:ascii="Courier New" w:hAnsi="Courier New" w:eastAsia="Courier New" w:cs="Courier New"/>
           <w:color w:val="A9B7C6"/>
@@ -729,7 +729,7 @@
     </w:p>
     <w:p>
       <w:pPr>
-        <w:pStyle w:val="Normal1"/>
+        <w:pStyle w:val="LOnormal"/>
         <w:rPr>
           <w:rFonts w:ascii="Courier New" w:hAnsi="Courier New" w:eastAsia="Courier New" w:cs="Courier New"/>
           <w:color w:val="A9B7C6"/>
@@ -737,10 +737,264 @@
         </w:rPr>
       </w:pPr>
       <w:r>
-        <w:rPr>
-          <w:rFonts w:eastAsia="Courier New" w:cs="Courier New" w:ascii="Courier New" w:hAnsi="Courier New"/>
-          <w:color w:val="A9B7C6"/>
-          <w:shd w:fill="2B2B2B" w:val="clear"/>
+        <w:rPr/>
+      </w:r>
+    </w:p>
+    <w:p>
+      <w:pPr>
+        <w:pStyle w:val="Normal1"/>
+        <w:rPr>
+          <w:highlight w:val="white"/>
+        </w:rPr>
+      </w:pPr>
+      <w:r>
+        <w:rPr>
+          <w:highlight w:val="white"/>
+        </w:rPr>
+        <w:t xml:space="preserve">Para añadir los métodos y atributos de los objetos tenemos que volver a las clases que hemos creado antes, abrimos corchetes y en ellos podemos añadirlos. Los atributos y los métodos se diferencian al poner el paréntesis del método, pero </w:t>
+      </w:r>
+      <w:r>
+        <w:rPr>
+          <w:shd w:fill="FEFEFE" w:val="clear"/>
+        </w:rPr>
+        <w:t xml:space="preserve">se puede utilizar los modificadores </w:t>
+      </w:r>
+      <w:r>
+        <w:rPr>
+          <w:color w:val="434343"/>
+          <w:highlight w:val="white"/>
+        </w:rPr>
+        <w:t>{field} y {method}</w:t>
+      </w:r>
+      <w:r>
+        <w:rPr>
+          <w:shd w:fill="FEFEFE" w:val="clear"/>
+        </w:rPr>
+        <w:t xml:space="preserve"> para anular el comportamiento por defecto del analizador sintáctico sobre los campos y métodos.</w:t>
+      </w:r>
+    </w:p>
+    <w:p>
+      <w:pPr>
+        <w:pStyle w:val="Normal1"/>
+        <w:rPr>
+          <w:rFonts w:ascii="Courier New" w:hAnsi="Courier New" w:eastAsia="Courier New" w:cs="Courier New"/>
+          <w:highlight w:val="white"/>
+        </w:rPr>
+      </w:pPr>
+      <w:r>
+        <w:rPr/>
+        <w:drawing>
+          <wp:inline distT="0" distB="0" distL="0" distR="0">
+            <wp:extent cx="5731510" cy="3416300"/>
+            <wp:effectExtent l="0" t="0" r="0" b="0"/>
+            <wp:docPr id="9" name="Imagen3" descr=""/>
+            <wp:cNvGraphicFramePr>
+              <a:graphicFrameLocks xmlns:a="http://schemas.openxmlformats.org/drawingml/2006/main" noChangeAspect="1"/>
+            </wp:cNvGraphicFramePr>
+            <a:graphic xmlns:a="http://schemas.openxmlformats.org/drawingml/2006/main">
+              <a:graphicData uri="http://schemas.openxmlformats.org/drawingml/2006/picture">
+                <pic:pic xmlns:pic="http://schemas.openxmlformats.org/drawingml/2006/picture">
+                  <pic:nvPicPr>
+                    <pic:cNvPr id="9" name="Imagen3" descr=""/>
+                    <pic:cNvPicPr>
+                      <a:picLocks noChangeAspect="1" noChangeArrowheads="1"/>
+                    </pic:cNvPicPr>
+                  </pic:nvPicPr>
+                  <pic:blipFill>
+                    <a:blip r:embed="rId10"/>
+                    <a:stretch>
+                      <a:fillRect/>
+                    </a:stretch>
+                  </pic:blipFill>
+                  <pic:spPr bwMode="auto">
+                    <a:xfrm>
+                      <a:off x="0" y="0"/>
+                      <a:ext cx="5731510" cy="3416300"/>
+                    </a:xfrm>
+                    <a:prstGeom prst="rect">
+                      <a:avLst/>
+                    </a:prstGeom>
+                  </pic:spPr>
+                </pic:pic>
+              </a:graphicData>
+            </a:graphic>
+          </wp:inline>
+        </w:drawing>
+      </w:r>
+    </w:p>
+    <w:p>
+      <w:pPr>
+        <w:pStyle w:val="Normal1"/>
+        <w:rPr>
+          <w:highlight w:val="white"/>
+        </w:rPr>
+      </w:pPr>
+      <w:r>
+        <w:rPr>
+          <w:highlight w:val="white"/>
+        </w:rPr>
+      </w:r>
+    </w:p>
+    <w:p>
+      <w:pPr>
+        <w:pStyle w:val="Normal1"/>
+        <w:rPr>
+          <w:highlight w:val="white"/>
+        </w:rPr>
+      </w:pPr>
+      <w:r>
+        <w:rPr>
+          <w:highlight w:val="white"/>
+        </w:rPr>
+        <w:t>En el caso del objeto AAUOC, como lo hemos creado más tarde y no utilizando la estructura que los que hemos visto anteriormente podemos hacer dos cosas. Podemos añadir el objeto con sus atributos y métodos como hemos hecho con las otras clases o añadir los atributos y métodos con esta estructura NombreObjeto : atributo/método.</w:t>
+      </w:r>
+    </w:p>
+    <w:p>
+      <w:pPr>
+        <w:pStyle w:val="Normal1"/>
+        <w:rPr>
+          <w:highlight w:val="white"/>
+        </w:rPr>
+      </w:pPr>
+      <w:r>
+        <w:rPr/>
+        <w:drawing>
+          <wp:inline distT="0" distB="0" distL="0" distR="0">
+            <wp:extent cx="5731510" cy="2959100"/>
+            <wp:effectExtent l="0" t="0" r="0" b="0"/>
+            <wp:docPr id="10" name="Imagen4" descr=""/>
+            <wp:cNvGraphicFramePr>
+              <a:graphicFrameLocks xmlns:a="http://schemas.openxmlformats.org/drawingml/2006/main" noChangeAspect="1"/>
+            </wp:cNvGraphicFramePr>
+            <a:graphic xmlns:a="http://schemas.openxmlformats.org/drawingml/2006/main">
+              <a:graphicData uri="http://schemas.openxmlformats.org/drawingml/2006/picture">
+                <pic:pic xmlns:pic="http://schemas.openxmlformats.org/drawingml/2006/picture">
+                  <pic:nvPicPr>
+                    <pic:cNvPr id="10" name="Imagen4" descr=""/>
+                    <pic:cNvPicPr>
+                      <a:picLocks noChangeAspect="1" noChangeArrowheads="1"/>
+                    </pic:cNvPicPr>
+                  </pic:nvPicPr>
+                  <pic:blipFill>
+                    <a:blip r:embed="rId11"/>
+                    <a:stretch>
+                      <a:fillRect/>
+                    </a:stretch>
+                  </pic:blipFill>
+                  <pic:spPr bwMode="auto">
+                    <a:xfrm>
+                      <a:off x="0" y="0"/>
+                      <a:ext cx="5731510" cy="2959100"/>
+                    </a:xfrm>
+                    <a:prstGeom prst="rect">
+                      <a:avLst/>
+                    </a:prstGeom>
+                  </pic:spPr>
+                </pic:pic>
+              </a:graphicData>
+            </a:graphic>
+          </wp:inline>
+        </w:drawing>
+      </w:r>
+    </w:p>
+    <w:p>
+      <w:pPr>
+        <w:pStyle w:val="Normal1"/>
+        <w:rPr>
+          <w:highlight w:val="white"/>
+        </w:rPr>
+      </w:pPr>
+      <w:r>
+        <w:rPr>
+          <w:highlight w:val="white"/>
+        </w:rPr>
+      </w:r>
+    </w:p>
+    <w:p>
+      <w:pPr>
+        <w:pStyle w:val="Normal1"/>
+        <w:rPr>
+          <w:highlight w:val="white"/>
+        </w:rPr>
+      </w:pPr>
+      <w:r>
+        <w:rPr>
+          <w:highlight w:val="white"/>
+        </w:rPr>
+      </w:r>
+    </w:p>
+    <w:p>
+      <w:pPr>
+        <w:pStyle w:val="Normal1"/>
+        <w:rPr>
+          <w:highlight w:val="white"/>
+        </w:rPr>
+      </w:pPr>
+      <w:r>
+        <w:rPr>
+          <w:highlight w:val="white"/>
+        </w:rPr>
+        <w:t>Además añadiremos etiquetas a las relaciones de la siguiente manera. Seguido de las relaciones escribimos dos puntos y escribimos el nombre que le queremos poner a la relación.</w:t>
+      </w:r>
+    </w:p>
+    <w:p>
+      <w:pPr>
+        <w:pStyle w:val="Normal1"/>
+        <w:rPr>
+          <w:highlight w:val="white"/>
+        </w:rPr>
+      </w:pPr>
+      <w:r>
+        <w:rPr/>
+        <w:drawing>
+          <wp:inline distT="0" distB="0" distL="0" distR="0">
+            <wp:extent cx="5731510" cy="3429000"/>
+            <wp:effectExtent l="0" t="0" r="0" b="0"/>
+            <wp:docPr id="11" name="Imagen5" descr=""/>
+            <wp:cNvGraphicFramePr>
+              <a:graphicFrameLocks xmlns:a="http://schemas.openxmlformats.org/drawingml/2006/main" noChangeAspect="1"/>
+            </wp:cNvGraphicFramePr>
+            <a:graphic xmlns:a="http://schemas.openxmlformats.org/drawingml/2006/main">
+              <a:graphicData uri="http://schemas.openxmlformats.org/drawingml/2006/picture">
+                <pic:pic xmlns:pic="http://schemas.openxmlformats.org/drawingml/2006/picture">
+                  <pic:nvPicPr>
+                    <pic:cNvPr id="11" name="Imagen5" descr=""/>
+                    <pic:cNvPicPr>
+                      <a:picLocks noChangeAspect="1" noChangeArrowheads="1"/>
+                    </pic:cNvPicPr>
+                  </pic:nvPicPr>
+                  <pic:blipFill>
+                    <a:blip r:embed="rId12"/>
+                    <a:stretch>
+                      <a:fillRect/>
+                    </a:stretch>
+                  </pic:blipFill>
+                  <pic:spPr bwMode="auto">
+                    <a:xfrm>
+                      <a:off x="0" y="0"/>
+                      <a:ext cx="5731510" cy="3429000"/>
+                    </a:xfrm>
+                    <a:prstGeom prst="rect">
+                      <a:avLst/>
+                    </a:prstGeom>
+                  </pic:spPr>
+                </pic:pic>
+              </a:graphicData>
+            </a:graphic>
+          </wp:inline>
+        </w:drawing>
+      </w:r>
+    </w:p>
+    <w:p>
+      <w:pPr>
+        <w:pStyle w:val="Normal1"/>
+        <w:rPr>
+          <w:highlight w:val="white"/>
+        </w:rPr>
+      </w:pPr>
+      <w:r>
+        <w:rPr>
+          <w:highlight w:val="white"/>
         </w:rPr>
       </w:r>
     </w:p>
@@ -779,6 +1033,7 @@
     <w:qFormat/>
     <w:pPr>
       <w:widowControl/>
+      <w:suppressAutoHyphens w:val="true"/>
       <w:bidi w:val="0"/>
       <w:spacing w:lineRule="auto" w:line="276" w:before="0" w:after="0"/>
       <w:jc w:val="left"/>
@@ -794,8 +1049,8 @@
   </w:style>
   <w:style w:type="paragraph" w:styleId="Ttulo1">
     <w:name w:val="Heading 1"/>
-    <w:basedOn w:val="Normal1"/>
-    <w:next w:val="Normal1"/>
+    <w:basedOn w:val="LOnormal"/>
+    <w:next w:val="LOnormal"/>
     <w:qFormat/>
     <w:pPr>
       <w:keepNext w:val="true"/>
@@ -810,8 +1065,8 @@
   </w:style>
   <w:style w:type="paragraph" w:styleId="Ttulo2">
     <w:name w:val="Heading 2"/>
-    <w:basedOn w:val="Normal1"/>
-    <w:next w:val="Normal1"/>
+    <w:basedOn w:val="LOnormal"/>
+    <w:next w:val="LOnormal"/>
     <w:qFormat/>
     <w:pPr>
       <w:keepNext w:val="true"/>
@@ -827,8 +1082,8 @@
   </w:style>
   <w:style w:type="paragraph" w:styleId="Ttulo3">
     <w:name w:val="Heading 3"/>
-    <w:basedOn w:val="Normal1"/>
-    <w:next w:val="Normal1"/>
+    <w:basedOn w:val="LOnormal"/>
+    <w:next w:val="LOnormal"/>
     <w:qFormat/>
     <w:pPr>
       <w:keepNext w:val="true"/>
@@ -845,8 +1100,8 @@
   </w:style>
   <w:style w:type="paragraph" w:styleId="Ttulo4">
     <w:name w:val="Heading 4"/>
-    <w:basedOn w:val="Normal1"/>
-    <w:next w:val="Normal1"/>
+    <w:basedOn w:val="LOnormal"/>
+    <w:next w:val="LOnormal"/>
     <w:qFormat/>
     <w:pPr>
       <w:keepNext w:val="true"/>
@@ -862,8 +1117,8 @@
   </w:style>
   <w:style w:type="paragraph" w:styleId="Ttulo5">
     <w:name w:val="Heading 5"/>
-    <w:basedOn w:val="Normal1"/>
-    <w:next w:val="Normal1"/>
+    <w:basedOn w:val="LOnormal"/>
+    <w:next w:val="LOnormal"/>
     <w:qFormat/>
     <w:pPr>
       <w:keepNext w:val="true"/>
@@ -879,8 +1134,8 @@
   </w:style>
   <w:style w:type="paragraph" w:styleId="Ttulo6">
     <w:name w:val="Heading 6"/>
-    <w:basedOn w:val="Normal1"/>
-    <w:next w:val="Normal1"/>
+    <w:basedOn w:val="LOnormal"/>
+    <w:next w:val="LOnormal"/>
     <w:qFormat/>
     <w:pPr>
       <w:keepNext w:val="true"/>
@@ -953,11 +1208,12 @@
       <w:rFonts w:cs="Noto Sans Devanagari"/>
     </w:rPr>
   </w:style>
-  <w:style w:type="paragraph" w:styleId="Normal1" w:default="1">
+  <w:style w:type="paragraph" w:styleId="LOnormal" w:default="1">
     <w:name w:val="LO-normal"/>
     <w:qFormat/>
     <w:pPr>
       <w:widowControl/>
+      <w:suppressAutoHyphens w:val="true"/>
       <w:bidi w:val="0"/>
       <w:spacing w:lineRule="auto" w:line="276" w:before="0" w:after="0"/>
       <w:jc w:val="left"/>
@@ -973,8 +1229,8 @@
   </w:style>
   <w:style w:type="paragraph" w:styleId="Ttulogeneral">
     <w:name w:val="Title"/>
-    <w:basedOn w:val="Normal1"/>
-    <w:next w:val="Normal1"/>
+    <w:basedOn w:val="LOnormal"/>
+    <w:next w:val="LOnormal"/>
     <w:qFormat/>
     <w:pPr>
       <w:keepNext w:val="true"/>
@@ -989,8 +1245,8 @@
   </w:style>
   <w:style w:type="paragraph" w:styleId="Subttulo">
     <w:name w:val="Subtitle"/>
-    <w:basedOn w:val="Normal1"/>
-    <w:next w:val="Normal1"/>
+    <w:basedOn w:val="LOnormal"/>
+    <w:next w:val="LOnormal"/>
     <w:qFormat/>
     <w:pPr>
       <w:keepNext w:val="true"/>
@@ -1004,6 +1260,24 @@
       <w:color w:val="666666"/>
       <w:sz w:val="30"/>
       <w:szCs w:val="30"/>
+    </w:rPr>
+  </w:style>
+  <w:style w:type="paragraph" w:styleId="Normal1">
+    <w:name w:val="LO-normal1"/>
+    <w:qFormat/>
+    <w:pPr>
+      <w:widowControl/>
+      <w:bidi w:val="0"/>
+      <w:spacing w:lineRule="auto" w:line="276" w:before="0" w:after="0"/>
+      <w:jc w:val="left"/>
+    </w:pPr>
+    <w:rPr>
+      <w:rFonts w:ascii="Arial" w:hAnsi="Arial" w:eastAsia="Arial" w:cs="Arial"/>
+      <w:color w:val="auto"/>
+      <w:kern w:val="0"/>
+      <w:sz w:val="22"/>
+      <w:szCs w:val="22"/>
+      <w:lang w:val="es" w:eastAsia="zh-CN" w:bidi="hi-IN"/>
     </w:rPr>
   </w:style>
   <w:style w:type="table" w:default="1" w:styleId="TableNormal">

</xml_diff>

<commit_message>
Ahora si está editada la memoria con el paso 4
</commit_message>
<xml_diff>
--- a/src/UML memoria.docx
+++ b/src/UML memoria.docx
@@ -737,12 +737,16 @@
         </w:rPr>
       </w:pPr>
       <w:r>
-        <w:rPr/>
-      </w:r>
-    </w:p>
-    <w:p>
-      <w:pPr>
-        <w:pStyle w:val="Normal1"/>
+        <w:rPr>
+          <w:rFonts w:eastAsia="Courier New" w:cs="Courier New" w:ascii="Courier New" w:hAnsi="Courier New"/>
+          <w:color w:val="A9B7C6"/>
+          <w:shd w:fill="2B2B2B" w:val="clear"/>
+        </w:rPr>
+      </w:r>
+    </w:p>
+    <w:p>
+      <w:pPr>
+        <w:pStyle w:val="LOnormal1"/>
         <w:rPr>
           <w:highlight w:val="white"/>
         </w:rPr>
@@ -775,7 +779,7 @@
     </w:p>
     <w:p>
       <w:pPr>
-        <w:pStyle w:val="Normal1"/>
+        <w:pStyle w:val="LOnormal1"/>
         <w:rPr>
           <w:rFonts w:ascii="Courier New" w:hAnsi="Courier New" w:eastAsia="Courier New" w:cs="Courier New"/>
           <w:highlight w:val="white"/>
@@ -824,20 +828,20 @@
     </w:p>
     <w:p>
       <w:pPr>
-        <w:pStyle w:val="Normal1"/>
-        <w:rPr>
-          <w:highlight w:val="white"/>
-        </w:rPr>
-      </w:pPr>
-      <w:r>
-        <w:rPr>
-          <w:highlight w:val="white"/>
-        </w:rPr>
-      </w:r>
-    </w:p>
-    <w:p>
-      <w:pPr>
-        <w:pStyle w:val="Normal1"/>
+        <w:pStyle w:val="LOnormal1"/>
+        <w:rPr>
+          <w:highlight w:val="white"/>
+        </w:rPr>
+      </w:pPr>
+      <w:r>
+        <w:rPr>
+          <w:highlight w:val="white"/>
+        </w:rPr>
+      </w:r>
+    </w:p>
+    <w:p>
+      <w:pPr>
+        <w:pStyle w:val="LOnormal1"/>
         <w:rPr>
           <w:highlight w:val="white"/>
         </w:rPr>
@@ -851,7 +855,7 @@
     </w:p>
     <w:p>
       <w:pPr>
-        <w:pStyle w:val="Normal1"/>
+        <w:pStyle w:val="LOnormal1"/>
         <w:rPr>
           <w:highlight w:val="white"/>
         </w:rPr>
@@ -899,33 +903,33 @@
     </w:p>
     <w:p>
       <w:pPr>
-        <w:pStyle w:val="Normal1"/>
-        <w:rPr>
-          <w:highlight w:val="white"/>
-        </w:rPr>
-      </w:pPr>
-      <w:r>
-        <w:rPr>
-          <w:highlight w:val="white"/>
-        </w:rPr>
-      </w:r>
-    </w:p>
-    <w:p>
-      <w:pPr>
-        <w:pStyle w:val="Normal1"/>
-        <w:rPr>
-          <w:highlight w:val="white"/>
-        </w:rPr>
-      </w:pPr>
-      <w:r>
-        <w:rPr>
-          <w:highlight w:val="white"/>
-        </w:rPr>
-      </w:r>
-    </w:p>
-    <w:p>
-      <w:pPr>
-        <w:pStyle w:val="Normal1"/>
+        <w:pStyle w:val="LOnormal1"/>
+        <w:rPr>
+          <w:highlight w:val="white"/>
+        </w:rPr>
+      </w:pPr>
+      <w:r>
+        <w:rPr>
+          <w:highlight w:val="white"/>
+        </w:rPr>
+      </w:r>
+    </w:p>
+    <w:p>
+      <w:pPr>
+        <w:pStyle w:val="LOnormal1"/>
+        <w:rPr>
+          <w:highlight w:val="white"/>
+        </w:rPr>
+      </w:pPr>
+      <w:r>
+        <w:rPr>
+          <w:highlight w:val="white"/>
+        </w:rPr>
+      </w:r>
+    </w:p>
+    <w:p>
+      <w:pPr>
+        <w:pStyle w:val="LOnormal1"/>
         <w:rPr>
           <w:highlight w:val="white"/>
         </w:rPr>
@@ -939,7 +943,7 @@
     </w:p>
     <w:p>
       <w:pPr>
-        <w:pStyle w:val="Normal1"/>
+        <w:pStyle w:val="LOnormal1"/>
         <w:rPr>
           <w:highlight w:val="white"/>
         </w:rPr>
@@ -996,6 +1000,55 @@
         <w:rPr>
           <w:highlight w:val="white"/>
         </w:rPr>
+        <w:t>Para terminar, podemos añadir la cardinalidad a las relaciones de la siguiente forma. Primero escribimos la relación, por ejemplo AAUOC - - Event , si escribimos entre comillas entre las clases y las rayas para indicar la relación podemos añadir la cardinalidad, por ejemplo AAUOC “0…*” - - “1” Event.</w:t>
+      </w:r>
+    </w:p>
+    <w:p>
+      <w:pPr>
+        <w:pStyle w:val="Normal1"/>
+        <w:rPr>
+          <w:highlight w:val="white"/>
+        </w:rPr>
+      </w:pPr>
+      <w:r>
+        <w:rPr/>
+        <w:drawing>
+          <wp:inline distT="0" distB="0" distL="0" distR="0">
+            <wp:extent cx="5731510" cy="3835400"/>
+            <wp:effectExtent l="0" t="0" r="0" b="0"/>
+            <wp:docPr id="12" name="Imagen6" descr=""/>
+            <wp:cNvGraphicFramePr>
+              <a:graphicFrameLocks xmlns:a="http://schemas.openxmlformats.org/drawingml/2006/main" noChangeAspect="1"/>
+            </wp:cNvGraphicFramePr>
+            <a:graphic xmlns:a="http://schemas.openxmlformats.org/drawingml/2006/main">
+              <a:graphicData uri="http://schemas.openxmlformats.org/drawingml/2006/picture">
+                <pic:pic xmlns:pic="http://schemas.openxmlformats.org/drawingml/2006/picture">
+                  <pic:nvPicPr>
+                    <pic:cNvPr id="12" name="Imagen6" descr=""/>
+                    <pic:cNvPicPr>
+                      <a:picLocks noChangeAspect="1" noChangeArrowheads="1"/>
+                    </pic:cNvPicPr>
+                  </pic:nvPicPr>
+                  <pic:blipFill>
+                    <a:blip r:embed="rId13"/>
+                    <a:stretch>
+                      <a:fillRect/>
+                    </a:stretch>
+                  </pic:blipFill>
+                  <pic:spPr bwMode="auto">
+                    <a:xfrm>
+                      <a:off x="0" y="0"/>
+                      <a:ext cx="5731510" cy="3835400"/>
+                    </a:xfrm>
+                    <a:prstGeom prst="rect">
+                      <a:avLst/>
+                    </a:prstGeom>
+                  </pic:spPr>
+                </pic:pic>
+              </a:graphicData>
+            </a:graphic>
+          </wp:inline>
+        </w:drawing>
       </w:r>
     </w:p>
     <w:sectPr>
@@ -1262,8 +1315,27 @@
       <w:szCs w:val="30"/>
     </w:rPr>
   </w:style>
+  <w:style w:type="paragraph" w:styleId="LOnormal1">
+    <w:name w:val="LO-normal1"/>
+    <w:qFormat/>
+    <w:pPr>
+      <w:widowControl/>
+      <w:suppressAutoHyphens w:val="true"/>
+      <w:bidi w:val="0"/>
+      <w:spacing w:lineRule="auto" w:line="276" w:before="0" w:after="0"/>
+      <w:jc w:val="left"/>
+    </w:pPr>
+    <w:rPr>
+      <w:rFonts w:ascii="Arial" w:hAnsi="Arial" w:eastAsia="Arial" w:cs="Arial"/>
+      <w:color w:val="auto"/>
+      <w:kern w:val="0"/>
+      <w:sz w:val="22"/>
+      <w:szCs w:val="22"/>
+      <w:lang w:val="es" w:eastAsia="zh-CN" w:bidi="hi-IN"/>
+    </w:rPr>
+  </w:style>
   <w:style w:type="paragraph" w:styleId="Normal1">
-    <w:name w:val="LO-normal1"/>
+    <w:name w:val="LO-normal3"/>
     <w:qFormat/>
     <w:pPr>
       <w:widowControl/>

</xml_diff>

<commit_message>
Añadido link del repositorio a la memoria y añadida la versión final de la memoria en formato PDF
</commit_message>
<xml_diff>
--- a/src/UML memoria.docx
+++ b/src/UML memoria.docx
@@ -19,6 +19,31 @@
         </w:rPr>
         <w:t>Memoria de práctica: UML</w:t>
       </w:r>
+    </w:p>
+    <w:p>
+      <w:pPr>
+        <w:pStyle w:val="Normal1"/>
+        <w:rPr/>
+      </w:pPr>
+      <w:r>
+        <w:rPr>
+          <w:u w:val="single"/>
+        </w:rPr>
+        <w:t>Repositorio</w:t>
+      </w:r>
+      <w:r>
+        <w:rPr/>
+        <w:t xml:space="preserve">: </w:t>
+      </w:r>
+      <w:hyperlink r:id="rId2">
+        <w:r>
+          <w:rPr>
+            <w:color w:val="1155CC"/>
+            <w:u w:val="single"/>
+          </w:rPr>
+          <w:t>https://github.com/raulico661/UMLClasesRaul</w:t>
+        </w:r>
+      </w:hyperlink>
     </w:p>
     <w:p>
       <w:pPr>
@@ -50,75 +75,6 @@
                 <pic:pic xmlns:pic="http://schemas.openxmlformats.org/drawingml/2006/picture">
                   <pic:nvPicPr>
                     <pic:cNvPr id="1" name="image4.png" descr=""/>
-                    <pic:cNvPicPr>
-                      <a:picLocks noChangeAspect="1" noChangeArrowheads="1"/>
-                    </pic:cNvPicPr>
-                  </pic:nvPicPr>
-                  <pic:blipFill>
-                    <a:blip r:embed="rId2"/>
-                    <a:stretch>
-                      <a:fillRect/>
-                    </a:stretch>
-                  </pic:blipFill>
-                  <pic:spPr bwMode="auto">
-                    <a:xfrm>
-                      <a:off x="0" y="0"/>
-                      <a:ext cx="5731510" cy="3746500"/>
-                    </a:xfrm>
-                    <a:prstGeom prst="rect">
-                      <a:avLst/>
-                    </a:prstGeom>
-                  </pic:spPr>
-                </pic:pic>
-              </a:graphicData>
-            </a:graphic>
-          </wp:inline>
-        </w:drawing>
-      </w:r>
-      <w:r>
-        <w:rPr/>
-        <w:t xml:space="preserve"> </w:t>
-      </w:r>
-    </w:p>
-    <w:p>
-      <w:pPr>
-        <w:pStyle w:val="LOnormal"/>
-        <w:rPr/>
-      </w:pPr>
-      <w:r>
-        <w:rPr/>
-      </w:r>
-    </w:p>
-    <w:p>
-      <w:pPr>
-        <w:pStyle w:val="LOnormal"/>
-        <w:rPr/>
-      </w:pPr>
-      <w:r>
-        <w:rPr/>
-        <w:t>Le ponemos un nombre y elegimos la opción “Class”.</w:t>
-      </w:r>
-    </w:p>
-    <w:p>
-      <w:pPr>
-        <w:pStyle w:val="LOnormal"/>
-        <w:rPr/>
-      </w:pPr>
-      <w:r>
-        <w:rPr/>
-        <w:drawing>
-          <wp:inline distT="0" distB="0" distL="0" distR="0">
-            <wp:extent cx="5731510" cy="3746500"/>
-            <wp:effectExtent l="0" t="0" r="0" b="0"/>
-            <wp:docPr id="2" name="image3.png" descr=""/>
-            <wp:cNvGraphicFramePr>
-              <a:graphicFrameLocks xmlns:a="http://schemas.openxmlformats.org/drawingml/2006/main" noChangeAspect="1"/>
-            </wp:cNvGraphicFramePr>
-            <a:graphic xmlns:a="http://schemas.openxmlformats.org/drawingml/2006/main">
-              <a:graphicData uri="http://schemas.openxmlformats.org/drawingml/2006/picture">
-                <pic:pic xmlns:pic="http://schemas.openxmlformats.org/drawingml/2006/picture">
-                  <pic:nvPicPr>
-                    <pic:cNvPr id="2" name="image3.png" descr=""/>
                     <pic:cNvPicPr>
                       <a:picLocks noChangeAspect="1" noChangeArrowheads="1"/>
                     </pic:cNvPicPr>
@@ -144,24 +100,28 @@
           </wp:inline>
         </w:drawing>
       </w:r>
-    </w:p>
-    <w:p>
-      <w:pPr>
-        <w:pStyle w:val="LOnormal"/>
-        <w:rPr/>
-      </w:pPr>
-      <w:r>
-        <w:rPr/>
-      </w:r>
-    </w:p>
-    <w:p>
-      <w:pPr>
-        <w:pStyle w:val="LOnormal"/>
-        <w:rPr/>
-      </w:pPr>
-      <w:r>
-        <w:rPr/>
-        <w:t>Nos creará un archivo UML predeterminado. A continuación eliminamos todas las líneas y dejamos solo las que comienzan y terminan el UML, las líneas @startuml y @enduml.</w:t>
+      <w:r>
+        <w:rPr/>
+        <w:t xml:space="preserve"> </w:t>
+      </w:r>
+    </w:p>
+    <w:p>
+      <w:pPr>
+        <w:pStyle w:val="LOnormal"/>
+        <w:rPr/>
+      </w:pPr>
+      <w:r>
+        <w:rPr/>
+      </w:r>
+    </w:p>
+    <w:p>
+      <w:pPr>
+        <w:pStyle w:val="LOnormal"/>
+        <w:rPr/>
+      </w:pPr>
+      <w:r>
+        <w:rPr/>
+        <w:t>Le ponemos un nombre y elegimos la opción “Class”.</w:t>
       </w:r>
     </w:p>
     <w:p>
@@ -175,7 +135,7 @@
           <wp:inline distT="0" distB="0" distL="0" distR="0">
             <wp:extent cx="5731510" cy="3746500"/>
             <wp:effectExtent l="0" t="0" r="0" b="0"/>
-            <wp:docPr id="3" name="image1.png" descr=""/>
+            <wp:docPr id="2" name="image3.png" descr=""/>
             <wp:cNvGraphicFramePr>
               <a:graphicFrameLocks xmlns:a="http://schemas.openxmlformats.org/drawingml/2006/main" noChangeAspect="1"/>
             </wp:cNvGraphicFramePr>
@@ -183,7 +143,7 @@
               <a:graphicData uri="http://schemas.openxmlformats.org/drawingml/2006/picture">
                 <pic:pic xmlns:pic="http://schemas.openxmlformats.org/drawingml/2006/picture">
                   <pic:nvPicPr>
-                    <pic:cNvPr id="3" name="image1.png" descr=""/>
+                    <pic:cNvPr id="2" name="image3.png" descr=""/>
                     <pic:cNvPicPr>
                       <a:picLocks noChangeAspect="1" noChangeArrowheads="1"/>
                     </pic:cNvPicPr>
@@ -226,77 +186,7 @@
       </w:pPr>
       <w:r>
         <w:rPr/>
-        <w:t xml:space="preserve">Ahora tenemos que identificar las clases de nuestro proyecto, en nuestro caso son </w:t>
-      </w:r>
-      <w:r>
-        <w:rPr>
-          <w:i/>
-        </w:rPr>
-        <w:t>Member</w:t>
-      </w:r>
-      <w:r>
-        <w:rPr/>
-        <w:t xml:space="preserve">, </w:t>
-      </w:r>
-      <w:r>
-        <w:rPr>
-          <w:i/>
-        </w:rPr>
-        <w:t>BoardMember</w:t>
-      </w:r>
-      <w:r>
-        <w:rPr/>
-        <w:t xml:space="preserve">, </w:t>
-      </w:r>
-      <w:r>
-        <w:rPr>
-          <w:i/>
-        </w:rPr>
-        <w:t>Event</w:t>
-      </w:r>
-      <w:r>
-        <w:rPr/>
-        <w:t xml:space="preserve">, </w:t>
-      </w:r>
-      <w:r>
-        <w:rPr>
-          <w:i/>
-        </w:rPr>
-        <w:t>Conference</w:t>
-      </w:r>
-      <w:r>
-        <w:rPr/>
-        <w:t xml:space="preserve">, </w:t>
-      </w:r>
-      <w:r>
-        <w:rPr>
-          <w:i/>
-        </w:rPr>
-        <w:t>BoardMeeting</w:t>
-      </w:r>
-      <w:r>
-        <w:rPr/>
-        <w:t xml:space="preserve">, </w:t>
-      </w:r>
-      <w:r>
-        <w:rPr>
-          <w:i/>
-        </w:rPr>
-        <w:t>Location</w:t>
-      </w:r>
-      <w:r>
-        <w:rPr/>
-        <w:t xml:space="preserve"> y </w:t>
-      </w:r>
-      <w:r>
-        <w:rPr>
-          <w:i/>
-        </w:rPr>
-        <w:t>Person</w:t>
-      </w:r>
-      <w:r>
-        <w:rPr/>
-        <w:t>. Las crearemos escribiendo class y seguido el nombre de la clase.</w:t>
+        <w:t>Nos creará un archivo UML predeterminado. A continuación eliminamos todas las líneas y dejamos solo las que comienzan y terminan el UML, las líneas @startuml y @enduml.</w:t>
       </w:r>
     </w:p>
     <w:p>
@@ -310,7 +200,7 @@
           <wp:inline distT="0" distB="0" distL="0" distR="0">
             <wp:extent cx="5731510" cy="3746500"/>
             <wp:effectExtent l="0" t="0" r="0" b="0"/>
-            <wp:docPr id="4" name="image2.png" descr=""/>
+            <wp:docPr id="3" name="image1.png" descr=""/>
             <wp:cNvGraphicFramePr>
               <a:graphicFrameLocks xmlns:a="http://schemas.openxmlformats.org/drawingml/2006/main" noChangeAspect="1"/>
             </wp:cNvGraphicFramePr>
@@ -318,7 +208,7 @@
               <a:graphicData uri="http://schemas.openxmlformats.org/drawingml/2006/picture">
                 <pic:pic xmlns:pic="http://schemas.openxmlformats.org/drawingml/2006/picture">
                   <pic:nvPicPr>
-                    <pic:cNvPr id="4" name="image2.png" descr=""/>
+                    <pic:cNvPr id="3" name="image1.png" descr=""/>
                     <pic:cNvPicPr>
                       <a:picLocks noChangeAspect="1" noChangeArrowheads="1"/>
                     </pic:cNvPicPr>
@@ -357,68 +247,81 @@
     <w:p>
       <w:pPr>
         <w:pStyle w:val="LOnormal"/>
-        <w:rPr>
-          <w:highlight w:val="white"/>
-        </w:rPr>
-      </w:pPr>
-      <w:r>
-        <w:rPr/>
-        <w:t>A continuación nos centraremos en la jerarquía de herencia de las clases. Para establecer que hay una jerarquía entre dos clases utilizamos “</w:t>
-      </w:r>
-      <w:r>
-        <w:rPr>
-          <w:highlight w:val="white"/>
-        </w:rPr>
-        <w:t>&lt;|--</w:t>
-      </w:r>
-      <w:r>
-        <w:rPr/>
-        <w:t>” de modo que en clas</w:t>
-      </w:r>
-      <w:r>
-        <w:rPr>
-          <w:highlight w:val="white"/>
-        </w:rPr>
-        <w:t xml:space="preserve">e1 &lt;|-- clase2, clase2 hereda de clase1. En nuestro caso </w:t>
+        <w:rPr/>
+      </w:pPr>
+      <w:r>
+        <w:rPr/>
+        <w:t xml:space="preserve">Ahora tenemos que identificar las clases de nuestro proyecto, en nuestro caso son </w:t>
       </w:r>
       <w:r>
         <w:rPr>
           <w:i/>
-          <w:highlight w:val="white"/>
+        </w:rPr>
+        <w:t>Member</w:t>
+      </w:r>
+      <w:r>
+        <w:rPr/>
+        <w:t xml:space="preserve">, </w:t>
+      </w:r>
+      <w:r>
+        <w:rPr>
+          <w:i/>
+        </w:rPr>
+        <w:t>BoardMember</w:t>
+      </w:r>
+      <w:r>
+        <w:rPr/>
+        <w:t xml:space="preserve">, </w:t>
+      </w:r>
+      <w:r>
+        <w:rPr>
+          <w:i/>
+        </w:rPr>
+        <w:t>Event</w:t>
+      </w:r>
+      <w:r>
+        <w:rPr/>
+        <w:t xml:space="preserve">, </w:t>
+      </w:r>
+      <w:r>
+        <w:rPr>
+          <w:i/>
         </w:rPr>
         <w:t>Conference</w:t>
       </w:r>
       <w:r>
-        <w:rPr>
-          <w:highlight w:val="white"/>
-        </w:rPr>
+        <w:rPr/>
+        <w:t xml:space="preserve">, </w:t>
+      </w:r>
+      <w:r>
+        <w:rPr>
+          <w:i/>
+        </w:rPr>
+        <w:t>BoardMeeting</w:t>
+      </w:r>
+      <w:r>
+        <w:rPr/>
+        <w:t xml:space="preserve">, </w:t>
+      </w:r>
+      <w:r>
+        <w:rPr>
+          <w:i/>
+        </w:rPr>
+        <w:t>Location</w:t>
+      </w:r>
+      <w:r>
+        <w:rPr/>
         <w:t xml:space="preserve"> y </w:t>
       </w:r>
       <w:r>
         <w:rPr>
           <w:i/>
-          <w:highlight w:val="white"/>
-        </w:rPr>
-        <w:t>BoardMeeting</w:t>
-      </w:r>
-      <w:r>
-        <w:rPr>
-          <w:highlight w:val="white"/>
-        </w:rPr>
-        <w:t xml:space="preserve"> heredan las dos de </w:t>
-      </w:r>
-      <w:r>
-        <w:rPr>
-          <w:i/>
-          <w:highlight w:val="white"/>
-        </w:rPr>
-        <w:t>Event</w:t>
-      </w:r>
-      <w:r>
-        <w:rPr>
-          <w:highlight w:val="white"/>
-        </w:rPr>
-        <w:t>.</w:t>
+        </w:rPr>
+        <w:t>Person</w:t>
+      </w:r>
+      <w:r>
+        <w:rPr/>
+        <w:t>. Las crearemos escribiendo class y seguido el nombre de la clase.</w:t>
       </w:r>
     </w:p>
     <w:p>
@@ -432,7 +335,7 @@
           <wp:inline distT="0" distB="0" distL="0" distR="0">
             <wp:extent cx="5731510" cy="3746500"/>
             <wp:effectExtent l="0" t="0" r="0" b="0"/>
-            <wp:docPr id="5" name="Imagen1" descr=""/>
+            <wp:docPr id="4" name="image2.png" descr=""/>
             <wp:cNvGraphicFramePr>
               <a:graphicFrameLocks xmlns:a="http://schemas.openxmlformats.org/drawingml/2006/main" noChangeAspect="1"/>
             </wp:cNvGraphicFramePr>
@@ -440,7 +343,7 @@
               <a:graphicData uri="http://schemas.openxmlformats.org/drawingml/2006/picture">
                 <pic:pic xmlns:pic="http://schemas.openxmlformats.org/drawingml/2006/picture">
                   <pic:nvPicPr>
-                    <pic:cNvPr id="5" name="Imagen1" descr=""/>
+                    <pic:cNvPr id="4" name="image2.png" descr=""/>
                     <pic:cNvPicPr>
                       <a:picLocks noChangeAspect="1" noChangeArrowheads="1"/>
                     </pic:cNvPicPr>
@@ -474,7 +377,73 @@
       </w:pPr>
       <w:r>
         <w:rPr/>
-        <w:t>La clase Person hereda de Member y a su vez esta clase hereda de BoardMember, así que aplicando la misma lógica que antes escribiremos lo siguiente.</w:t>
+      </w:r>
+    </w:p>
+    <w:p>
+      <w:pPr>
+        <w:pStyle w:val="LOnormal"/>
+        <w:rPr>
+          <w:highlight w:val="white"/>
+        </w:rPr>
+      </w:pPr>
+      <w:r>
+        <w:rPr/>
+        <w:t>A continuación nos centraremos en la jerarquía de herencia de las clases. Para establecer que hay una jerarquía entre dos clases utilizamos “</w:t>
+      </w:r>
+      <w:r>
+        <w:rPr>
+          <w:highlight w:val="white"/>
+        </w:rPr>
+        <w:t>&lt;|--</w:t>
+      </w:r>
+      <w:r>
+        <w:rPr/>
+        <w:t>” de modo que en clas</w:t>
+      </w:r>
+      <w:r>
+        <w:rPr>
+          <w:highlight w:val="white"/>
+        </w:rPr>
+        <w:t xml:space="preserve">e1 &lt;|-- clase2, clase2 hereda de clase1. En nuestro caso </w:t>
+      </w:r>
+      <w:r>
+        <w:rPr>
+          <w:i/>
+          <w:highlight w:val="white"/>
+        </w:rPr>
+        <w:t>Conference</w:t>
+      </w:r>
+      <w:r>
+        <w:rPr>
+          <w:highlight w:val="white"/>
+        </w:rPr>
+        <w:t xml:space="preserve"> y </w:t>
+      </w:r>
+      <w:r>
+        <w:rPr>
+          <w:i/>
+          <w:highlight w:val="white"/>
+        </w:rPr>
+        <w:t>BoardMeeting</w:t>
+      </w:r>
+      <w:r>
+        <w:rPr>
+          <w:highlight w:val="white"/>
+        </w:rPr>
+        <w:t xml:space="preserve"> heredan las dos de </w:t>
+      </w:r>
+      <w:r>
+        <w:rPr>
+          <w:i/>
+          <w:highlight w:val="white"/>
+        </w:rPr>
+        <w:t>Event</w:t>
+      </w:r>
+      <w:r>
+        <w:rPr>
+          <w:highlight w:val="white"/>
+        </w:rPr>
+        <w:t>.</w:t>
       </w:r>
     </w:p>
     <w:p>
@@ -488,7 +457,7 @@
           <wp:inline distT="0" distB="0" distL="0" distR="0">
             <wp:extent cx="5731510" cy="3746500"/>
             <wp:effectExtent l="0" t="0" r="0" b="0"/>
-            <wp:docPr id="6" name="image5.png" descr=""/>
+            <wp:docPr id="5" name="Imagen1" descr=""/>
             <wp:cNvGraphicFramePr>
               <a:graphicFrameLocks xmlns:a="http://schemas.openxmlformats.org/drawingml/2006/main" noChangeAspect="1"/>
             </wp:cNvGraphicFramePr>
@@ -496,7 +465,7 @@
               <a:graphicData uri="http://schemas.openxmlformats.org/drawingml/2006/picture">
                 <pic:pic xmlns:pic="http://schemas.openxmlformats.org/drawingml/2006/picture">
                   <pic:nvPicPr>
-                    <pic:cNvPr id="6" name="image5.png" descr=""/>
+                    <pic:cNvPr id="5" name="Imagen1" descr=""/>
                     <pic:cNvPicPr>
                       <a:picLocks noChangeAspect="1" noChangeArrowheads="1"/>
                     </pic:cNvPicPr>
@@ -526,69 +495,17 @@
     <w:p>
       <w:pPr>
         <w:pStyle w:val="LOnormal"/>
-        <w:rPr>
-          <w:highlight w:val="white"/>
-        </w:rPr>
-      </w:pPr>
-      <w:r>
-        <w:rPr/>
-        <w:t xml:space="preserve">Las clases </w:t>
-      </w:r>
-      <w:r>
-        <w:rPr>
-          <w:i/>
-        </w:rPr>
-        <w:t>Location</w:t>
-      </w:r>
-      <w:r>
-        <w:rPr/>
-        <w:t xml:space="preserve">, </w:t>
-      </w:r>
-      <w:r>
-        <w:rPr>
-          <w:i/>
-        </w:rPr>
-        <w:t>Person</w:t>
-      </w:r>
-      <w:r>
-        <w:rPr/>
-        <w:t xml:space="preserve"> y </w:t>
-      </w:r>
-      <w:r>
-        <w:rPr>
-          <w:i/>
-        </w:rPr>
-        <w:t>Event</w:t>
-      </w:r>
-      <w:r>
-        <w:rPr/>
-        <w:t xml:space="preserve"> pertenecen a una agregación llamada </w:t>
-      </w:r>
-      <w:r>
-        <w:rPr>
-          <w:i/>
-        </w:rPr>
-        <w:t>AAUOC</w:t>
-      </w:r>
-      <w:r>
-        <w:rPr/>
-        <w:t xml:space="preserve">, por lo que para este caso tendremos que utilizar esta estructura clase1 </w:t>
-      </w:r>
-      <w:r>
-        <w:rPr>
-          <w:highlight w:val="white"/>
-        </w:rPr>
-        <w:t>o– clase2 donde la clase1 es la agregación de la clase2.</w:t>
-      </w:r>
-    </w:p>
-    <w:p>
-      <w:pPr>
-        <w:pStyle w:val="LOnormal"/>
-        <w:rPr>
-          <w:rFonts w:ascii="Courier New" w:hAnsi="Courier New" w:eastAsia="Courier New" w:cs="Courier New"/>
-          <w:color w:val="A9B7C6"/>
-          <w:shd w:fill="2B2B2B" w:val="clear"/>
-        </w:rPr>
+        <w:rPr/>
+      </w:pPr>
+      <w:r>
+        <w:rPr/>
+        <w:t>La clase Person hereda de Member y a su vez esta clase hereda de BoardMember, así que aplicando la misma lógica que antes escribiremos lo siguiente.</w:t>
+      </w:r>
+    </w:p>
+    <w:p>
+      <w:pPr>
+        <w:pStyle w:val="LOnormal"/>
+        <w:rPr/>
       </w:pPr>
       <w:r>
         <w:rPr/>
@@ -596,7 +513,7 @@
           <wp:inline distT="0" distB="0" distL="0" distR="0">
             <wp:extent cx="5731510" cy="3746500"/>
             <wp:effectExtent l="0" t="0" r="0" b="0"/>
-            <wp:docPr id="7" name="Imagen2" descr=""/>
+            <wp:docPr id="6" name="image5.png" descr=""/>
             <wp:cNvGraphicFramePr>
               <a:graphicFrameLocks xmlns:a="http://schemas.openxmlformats.org/drawingml/2006/main" noChangeAspect="1"/>
             </wp:cNvGraphicFramePr>
@@ -604,7 +521,7 @@
               <a:graphicData uri="http://schemas.openxmlformats.org/drawingml/2006/picture">
                 <pic:pic xmlns:pic="http://schemas.openxmlformats.org/drawingml/2006/picture">
                   <pic:nvPicPr>
-                    <pic:cNvPr id="7" name="Imagen2" descr=""/>
+                    <pic:cNvPr id="6" name="image5.png" descr=""/>
                     <pic:cNvPicPr>
                       <a:picLocks noChangeAspect="1" noChangeArrowheads="1"/>
                     </pic:cNvPicPr>
@@ -635,29 +552,58 @@
       <w:pPr>
         <w:pStyle w:val="LOnormal"/>
         <w:rPr>
-          <w:color w:val="A9B7C6"/>
-          <w:shd w:fill="2B2B2B" w:val="clear"/>
-        </w:rPr>
-      </w:pPr>
-      <w:r>
-        <w:rPr>
-          <w:color w:val="A9B7C6"/>
-          <w:shd w:fill="2B2B2B" w:val="clear"/>
-        </w:rPr>
-      </w:r>
-    </w:p>
-    <w:p>
-      <w:pPr>
-        <w:pStyle w:val="LOnormal"/>
-        <w:rPr>
-          <w:highlight w:val="white"/>
-        </w:rPr>
-      </w:pPr>
-      <w:r>
-        <w:rPr>
-          <w:highlight w:val="white"/>
-        </w:rPr>
-        <w:t>Y por último añadimos las relaciones que nos faltan.</w:t>
+          <w:highlight w:val="white"/>
+        </w:rPr>
+      </w:pPr>
+      <w:r>
+        <w:rPr/>
+        <w:t xml:space="preserve">Las clases </w:t>
+      </w:r>
+      <w:r>
+        <w:rPr>
+          <w:i/>
+        </w:rPr>
+        <w:t>Location</w:t>
+      </w:r>
+      <w:r>
+        <w:rPr/>
+        <w:t xml:space="preserve">, </w:t>
+      </w:r>
+      <w:r>
+        <w:rPr>
+          <w:i/>
+        </w:rPr>
+        <w:t>Person</w:t>
+      </w:r>
+      <w:r>
+        <w:rPr/>
+        <w:t xml:space="preserve"> y </w:t>
+      </w:r>
+      <w:r>
+        <w:rPr>
+          <w:i/>
+        </w:rPr>
+        <w:t>Event</w:t>
+      </w:r>
+      <w:r>
+        <w:rPr/>
+        <w:t xml:space="preserve"> pertenecen a una agregación llamada </w:t>
+      </w:r>
+      <w:r>
+        <w:rPr>
+          <w:i/>
+        </w:rPr>
+        <w:t>AAUOC</w:t>
+      </w:r>
+      <w:r>
+        <w:rPr/>
+        <w:t xml:space="preserve">, por lo que para este caso tendremos que utilizar esta estructura clase1 </w:t>
+      </w:r>
+      <w:r>
+        <w:rPr>
+          <w:highlight w:val="white"/>
+        </w:rPr>
+        <w:t>o– clase2 donde la clase1 es la agregación de la clase2.</w:t>
       </w:r>
     </w:p>
     <w:p>
@@ -675,7 +621,7 @@
           <wp:inline distT="0" distB="0" distL="0" distR="0">
             <wp:extent cx="5731510" cy="3746500"/>
             <wp:effectExtent l="0" t="0" r="0" b="0"/>
-            <wp:docPr id="8" name="image6.png" descr=""/>
+            <wp:docPr id="7" name="Imagen2" descr=""/>
             <wp:cNvGraphicFramePr>
               <a:graphicFrameLocks xmlns:a="http://schemas.openxmlformats.org/drawingml/2006/main" noChangeAspect="1"/>
             </wp:cNvGraphicFramePr>
@@ -683,7 +629,7 @@
               <a:graphicData uri="http://schemas.openxmlformats.org/drawingml/2006/picture">
                 <pic:pic xmlns:pic="http://schemas.openxmlformats.org/drawingml/2006/picture">
                   <pic:nvPicPr>
-                    <pic:cNvPr id="8" name="image6.png" descr=""/>
+                    <pic:cNvPr id="7" name="Imagen2" descr=""/>
                     <pic:cNvPicPr>
                       <a:picLocks noChangeAspect="1" noChangeArrowheads="1"/>
                     </pic:cNvPicPr>
@@ -714,6 +660,85 @@
       <w:pPr>
         <w:pStyle w:val="LOnormal"/>
         <w:rPr>
+          <w:color w:val="A9B7C6"/>
+          <w:shd w:fill="2B2B2B" w:val="clear"/>
+        </w:rPr>
+      </w:pPr>
+      <w:r>
+        <w:rPr>
+          <w:color w:val="A9B7C6"/>
+          <w:shd w:fill="2B2B2B" w:val="clear"/>
+        </w:rPr>
+      </w:r>
+    </w:p>
+    <w:p>
+      <w:pPr>
+        <w:pStyle w:val="LOnormal"/>
+        <w:rPr>
+          <w:highlight w:val="white"/>
+        </w:rPr>
+      </w:pPr>
+      <w:r>
+        <w:rPr>
+          <w:highlight w:val="white"/>
+        </w:rPr>
+        <w:t>Y por último añadimos las relaciones que nos faltan.</w:t>
+      </w:r>
+    </w:p>
+    <w:p>
+      <w:pPr>
+        <w:pStyle w:val="LOnormal"/>
+        <w:rPr>
+          <w:rFonts w:ascii="Courier New" w:hAnsi="Courier New" w:eastAsia="Courier New" w:cs="Courier New"/>
+          <w:color w:val="A9B7C6"/>
+          <w:shd w:fill="2B2B2B" w:val="clear"/>
+        </w:rPr>
+      </w:pPr>
+      <w:r>
+        <w:rPr/>
+        <w:drawing>
+          <wp:inline distT="0" distB="0" distL="0" distR="0">
+            <wp:extent cx="5731510" cy="3746500"/>
+            <wp:effectExtent l="0" t="0" r="0" b="0"/>
+            <wp:docPr id="8" name="image6.png" descr=""/>
+            <wp:cNvGraphicFramePr>
+              <a:graphicFrameLocks xmlns:a="http://schemas.openxmlformats.org/drawingml/2006/main" noChangeAspect="1"/>
+            </wp:cNvGraphicFramePr>
+            <a:graphic xmlns:a="http://schemas.openxmlformats.org/drawingml/2006/main">
+              <a:graphicData uri="http://schemas.openxmlformats.org/drawingml/2006/picture">
+                <pic:pic xmlns:pic="http://schemas.openxmlformats.org/drawingml/2006/picture">
+                  <pic:nvPicPr>
+                    <pic:cNvPr id="8" name="image6.png" descr=""/>
+                    <pic:cNvPicPr>
+                      <a:picLocks noChangeAspect="1" noChangeArrowheads="1"/>
+                    </pic:cNvPicPr>
+                  </pic:nvPicPr>
+                  <pic:blipFill>
+                    <a:blip r:embed="rId10"/>
+                    <a:stretch>
+                      <a:fillRect/>
+                    </a:stretch>
+                  </pic:blipFill>
+                  <pic:spPr bwMode="auto">
+                    <a:xfrm>
+                      <a:off x="0" y="0"/>
+                      <a:ext cx="5731510" cy="3746500"/>
+                    </a:xfrm>
+                    <a:prstGeom prst="rect">
+                      <a:avLst/>
+                    </a:prstGeom>
+                  </pic:spPr>
+                </pic:pic>
+              </a:graphicData>
+            </a:graphic>
+          </wp:inline>
+        </w:drawing>
+      </w:r>
+    </w:p>
+    <w:p>
+      <w:pPr>
+        <w:pStyle w:val="LOnormal"/>
+        <w:rPr>
           <w:rFonts w:ascii="Courier New" w:hAnsi="Courier New" w:eastAsia="Courier New" w:cs="Courier New"/>
           <w:color w:val="A9B7C6"/>
           <w:shd w:fill="2B2B2B" w:val="clear"/>
@@ -805,7 +830,7 @@
                     </pic:cNvPicPr>
                   </pic:nvPicPr>
                   <pic:blipFill>
-                    <a:blip r:embed="rId10"/>
+                    <a:blip r:embed="rId11"/>
                     <a:stretch>
                       <a:fillRect/>
                     </a:stretch>
@@ -880,7 +905,7 @@
                     </pic:cNvPicPr>
                   </pic:nvPicPr>
                   <pic:blipFill>
-                    <a:blip r:embed="rId11"/>
+                    <a:blip r:embed="rId12"/>
                     <a:stretch>
                       <a:fillRect/>
                     </a:stretch>
@@ -968,7 +993,7 @@
                     </pic:cNvPicPr>
                   </pic:nvPicPr>
                   <pic:blipFill>
-                    <a:blip r:embed="rId12"/>
+                    <a:blip r:embed="rId13"/>
                     <a:stretch>
                       <a:fillRect/>
                     </a:stretch>
@@ -991,7 +1016,7 @@
     </w:p>
     <w:p>
       <w:pPr>
-        <w:pStyle w:val="Normal1"/>
+        <w:pStyle w:val="LOnormal3"/>
         <w:rPr>
           <w:highlight w:val="white"/>
         </w:rPr>
@@ -1005,7 +1030,7 @@
     </w:p>
     <w:p>
       <w:pPr>
-        <w:pStyle w:val="Normal1"/>
+        <w:pStyle w:val="LOnormal3"/>
         <w:rPr>
           <w:highlight w:val="white"/>
         </w:rPr>
@@ -1030,7 +1055,7 @@
                     </pic:cNvPicPr>
                   </pic:nvPicPr>
                   <pic:blipFill>
-                    <a:blip r:embed="rId13"/>
+                    <a:blip r:embed="rId14"/>
                     <a:stretch>
                       <a:fillRect/>
                     </a:stretch>
@@ -1203,6 +1228,14 @@
       <w:szCs w:val="22"/>
     </w:rPr>
   </w:style>
+  <w:style w:type="character" w:styleId="EnlacedeInternet">
+    <w:name w:val="Enlace de Internet"/>
+    <w:rPr>
+      <w:color w:val="000080"/>
+      <w:u w:val="single"/>
+      <w:lang w:val="zxx" w:eastAsia="zxx" w:bidi="zxx"/>
+    </w:rPr>
+  </w:style>
   <w:style w:type="paragraph" w:styleId="Ttulo">
     <w:name w:val="Título"/>
     <w:basedOn w:val="Normal"/>
@@ -1334,8 +1367,27 @@
       <w:lang w:val="es" w:eastAsia="zh-CN" w:bidi="hi-IN"/>
     </w:rPr>
   </w:style>
+  <w:style w:type="paragraph" w:styleId="LOnormal3">
+    <w:name w:val="LO-normal3"/>
+    <w:qFormat/>
+    <w:pPr>
+      <w:widowControl/>
+      <w:suppressAutoHyphens w:val="true"/>
+      <w:bidi w:val="0"/>
+      <w:spacing w:lineRule="auto" w:line="276" w:before="0" w:after="0"/>
+      <w:jc w:val="left"/>
+    </w:pPr>
+    <w:rPr>
+      <w:rFonts w:ascii="Arial" w:hAnsi="Arial" w:eastAsia="Arial" w:cs="Arial"/>
+      <w:color w:val="auto"/>
+      <w:kern w:val="0"/>
+      <w:sz w:val="22"/>
+      <w:szCs w:val="22"/>
+      <w:lang w:val="es" w:eastAsia="zh-CN" w:bidi="hi-IN"/>
+    </w:rPr>
+  </w:style>
   <w:style w:type="paragraph" w:styleId="Normal1">
-    <w:name w:val="LO-normal3"/>
+    <w:name w:val="LO-normal5"/>
     <w:qFormat/>
     <w:pPr>
       <w:widowControl/>

</xml_diff>

<commit_message>
Actualizadas las memorias con capturas identificadas
</commit_message>
<xml_diff>
--- a/src/UML memoria.docx
+++ b/src/UML memoria.docx
@@ -4,7 +4,7 @@
   <w:body>
     <w:p>
       <w:pPr>
-        <w:pStyle w:val="LOnormal"/>
+        <w:pStyle w:val="Normal1"/>
         <w:rPr>
           <w:sz w:val="28"/>
           <w:szCs w:val="28"/>
@@ -47,26 +47,26 @@
     </w:p>
     <w:p>
       <w:pPr>
-        <w:pStyle w:val="LOnormal"/>
-        <w:rPr/>
-      </w:pPr>
-      <w:r>
-        <w:rPr/>
-        <w:t>Creamos nuestro proyecto y primero vamos a crear nuestro UML haciendo click derecho y y sobre “New” elegimos la opción “PlantUML File”.</w:t>
-      </w:r>
-    </w:p>
-    <w:p>
-      <w:pPr>
-        <w:pStyle w:val="LOnormal"/>
+        <w:pStyle w:val="Normal1"/>
+        <w:rPr/>
+      </w:pPr>
+      <w:r>
+        <w:rPr/>
+        <w:t>Creamos nuestro proyecto y primero vamos a crear nuestro UML haciendo click derecho y sobre “New” elegimos la opción “PlantUML File”.</w:t>
+      </w:r>
+    </w:p>
+    <w:p>
+      <w:pPr>
+        <w:pStyle w:val="Normal1"/>
         <w:rPr/>
       </w:pPr>
       <w:r>
         <w:rPr/>
         <w:drawing>
           <wp:inline distT="0" distB="0" distL="0" distR="0">
-            <wp:extent cx="5731510" cy="3746500"/>
+            <wp:extent cx="5731510" cy="2565400"/>
             <wp:effectExtent l="0" t="0" r="0" b="0"/>
-            <wp:docPr id="1" name="image4.png" descr=""/>
+            <wp:docPr id="1" name="image9.png" descr=""/>
             <wp:cNvGraphicFramePr>
               <a:graphicFrameLocks xmlns:a="http://schemas.openxmlformats.org/drawingml/2006/main" noChangeAspect="1"/>
             </wp:cNvGraphicFramePr>
@@ -74,7 +74,7 @@
               <a:graphicData uri="http://schemas.openxmlformats.org/drawingml/2006/picture">
                 <pic:pic xmlns:pic="http://schemas.openxmlformats.org/drawingml/2006/picture">
                   <pic:nvPicPr>
-                    <pic:cNvPr id="1" name="image4.png" descr=""/>
+                    <pic:cNvPr id="1" name="image9.png" descr=""/>
                     <pic:cNvPicPr>
                       <a:picLocks noChangeAspect="1" noChangeArrowheads="1"/>
                     </pic:cNvPicPr>
@@ -88,7 +88,7 @@
                   <pic:spPr bwMode="auto">
                     <a:xfrm>
                       <a:off x="0" y="0"/>
-                      <a:ext cx="5731510" cy="3746500"/>
+                      <a:ext cx="5731510" cy="2565400"/>
                     </a:xfrm>
                     <a:prstGeom prst="rect">
                       <a:avLst/>
@@ -107,16 +107,16 @@
     </w:p>
     <w:p>
       <w:pPr>
-        <w:pStyle w:val="LOnormal"/>
-        <w:rPr/>
-      </w:pPr>
-      <w:r>
-        <w:rPr/>
-      </w:r>
-    </w:p>
-    <w:p>
-      <w:pPr>
-        <w:pStyle w:val="LOnormal"/>
+        <w:pStyle w:val="Normal1"/>
+        <w:rPr/>
+      </w:pPr>
+      <w:r>
+        <w:rPr/>
+      </w:r>
+    </w:p>
+    <w:p>
+      <w:pPr>
+        <w:pStyle w:val="Normal1"/>
         <w:rPr/>
       </w:pPr>
       <w:r>
@@ -126,16 +126,16 @@
     </w:p>
     <w:p>
       <w:pPr>
-        <w:pStyle w:val="LOnormal"/>
+        <w:pStyle w:val="Normal1"/>
         <w:rPr/>
       </w:pPr>
       <w:r>
         <w:rPr/>
         <w:drawing>
           <wp:inline distT="0" distB="0" distL="0" distR="0">
-            <wp:extent cx="5731510" cy="3746500"/>
+            <wp:extent cx="5731510" cy="2565400"/>
             <wp:effectExtent l="0" t="0" r="0" b="0"/>
-            <wp:docPr id="2" name="image3.png" descr=""/>
+            <wp:docPr id="2" name="image8.png" descr=""/>
             <wp:cNvGraphicFramePr>
               <a:graphicFrameLocks xmlns:a="http://schemas.openxmlformats.org/drawingml/2006/main" noChangeAspect="1"/>
             </wp:cNvGraphicFramePr>
@@ -143,7 +143,7 @@
               <a:graphicData uri="http://schemas.openxmlformats.org/drawingml/2006/picture">
                 <pic:pic xmlns:pic="http://schemas.openxmlformats.org/drawingml/2006/picture">
                   <pic:nvPicPr>
-                    <pic:cNvPr id="2" name="image3.png" descr=""/>
+                    <pic:cNvPr id="2" name="image8.png" descr=""/>
                     <pic:cNvPicPr>
                       <a:picLocks noChangeAspect="1" noChangeArrowheads="1"/>
                     </pic:cNvPicPr>
@@ -157,7 +157,7 @@
                   <pic:spPr bwMode="auto">
                     <a:xfrm>
                       <a:off x="0" y="0"/>
-                      <a:ext cx="5731510" cy="3746500"/>
+                      <a:ext cx="5731510" cy="2565400"/>
                     </a:xfrm>
                     <a:prstGeom prst="rect">
                       <a:avLst/>
@@ -172,16 +172,115 @@
     </w:p>
     <w:p>
       <w:pPr>
-        <w:pStyle w:val="LOnormal"/>
-        <w:rPr/>
-      </w:pPr>
-      <w:r>
-        <w:rPr/>
-      </w:r>
-    </w:p>
-    <w:p>
-      <w:pPr>
-        <w:pStyle w:val="LOnormal"/>
+        <w:pStyle w:val="Normal1"/>
+        <w:rPr/>
+      </w:pPr>
+      <w:r>
+        <w:rPr/>
+      </w:r>
+    </w:p>
+    <w:p>
+      <w:pPr>
+        <w:pStyle w:val="Normal1"/>
+        <w:rPr/>
+      </w:pPr>
+      <w:r>
+        <w:rPr/>
+      </w:r>
+    </w:p>
+    <w:p>
+      <w:pPr>
+        <w:pStyle w:val="Normal1"/>
+        <w:rPr/>
+      </w:pPr>
+      <w:r>
+        <w:rPr/>
+      </w:r>
+    </w:p>
+    <w:p>
+      <w:pPr>
+        <w:pStyle w:val="Normal1"/>
+        <w:rPr/>
+      </w:pPr>
+      <w:r>
+        <w:rPr/>
+      </w:r>
+    </w:p>
+    <w:p>
+      <w:pPr>
+        <w:pStyle w:val="Normal1"/>
+        <w:rPr/>
+      </w:pPr>
+      <w:r>
+        <w:rPr/>
+      </w:r>
+    </w:p>
+    <w:p>
+      <w:pPr>
+        <w:pStyle w:val="Normal1"/>
+        <w:rPr/>
+      </w:pPr>
+      <w:r>
+        <w:rPr/>
+      </w:r>
+    </w:p>
+    <w:p>
+      <w:pPr>
+        <w:pStyle w:val="Normal1"/>
+        <w:rPr/>
+      </w:pPr>
+      <w:r>
+        <w:rPr/>
+      </w:r>
+    </w:p>
+    <w:p>
+      <w:pPr>
+        <w:pStyle w:val="Normal1"/>
+        <w:rPr/>
+      </w:pPr>
+      <w:r>
+        <w:rPr/>
+      </w:r>
+    </w:p>
+    <w:p>
+      <w:pPr>
+        <w:pStyle w:val="Normal1"/>
+        <w:rPr/>
+      </w:pPr>
+      <w:r>
+        <w:rPr/>
+      </w:r>
+    </w:p>
+    <w:p>
+      <w:pPr>
+        <w:pStyle w:val="Normal1"/>
+        <w:rPr/>
+      </w:pPr>
+      <w:r>
+        <w:rPr/>
+      </w:r>
+    </w:p>
+    <w:p>
+      <w:pPr>
+        <w:pStyle w:val="Normal1"/>
+        <w:rPr/>
+      </w:pPr>
+      <w:r>
+        <w:rPr/>
+      </w:r>
+    </w:p>
+    <w:p>
+      <w:pPr>
+        <w:pStyle w:val="Normal1"/>
+        <w:rPr/>
+      </w:pPr>
+      <w:r>
+        <w:rPr/>
+      </w:r>
+    </w:p>
+    <w:p>
+      <w:pPr>
+        <w:pStyle w:val="Normal1"/>
         <w:rPr/>
       </w:pPr>
       <w:r>
@@ -191,16 +290,16 @@
     </w:p>
     <w:p>
       <w:pPr>
-        <w:pStyle w:val="LOnormal"/>
+        <w:pStyle w:val="Normal1"/>
         <w:rPr/>
       </w:pPr>
       <w:r>
         <w:rPr/>
         <w:drawing>
           <wp:inline distT="0" distB="0" distL="0" distR="0">
-            <wp:extent cx="5731510" cy="3746500"/>
+            <wp:extent cx="5731510" cy="2641600"/>
             <wp:effectExtent l="0" t="0" r="0" b="0"/>
-            <wp:docPr id="3" name="image1.png" descr=""/>
+            <wp:docPr id="3" name="image4.png" descr=""/>
             <wp:cNvGraphicFramePr>
               <a:graphicFrameLocks xmlns:a="http://schemas.openxmlformats.org/drawingml/2006/main" noChangeAspect="1"/>
             </wp:cNvGraphicFramePr>
@@ -208,7 +307,7 @@
               <a:graphicData uri="http://schemas.openxmlformats.org/drawingml/2006/picture">
                 <pic:pic xmlns:pic="http://schemas.openxmlformats.org/drawingml/2006/picture">
                   <pic:nvPicPr>
-                    <pic:cNvPr id="3" name="image1.png" descr=""/>
+                    <pic:cNvPr id="3" name="image4.png" descr=""/>
                     <pic:cNvPicPr>
                       <a:picLocks noChangeAspect="1" noChangeArrowheads="1"/>
                     </pic:cNvPicPr>
@@ -222,7 +321,7 @@
                   <pic:spPr bwMode="auto">
                     <a:xfrm>
                       <a:off x="0" y="0"/>
-                      <a:ext cx="5731510" cy="3746500"/>
+                      <a:ext cx="5731510" cy="2641600"/>
                     </a:xfrm>
                     <a:prstGeom prst="rect">
                       <a:avLst/>
@@ -237,16 +336,16 @@
     </w:p>
     <w:p>
       <w:pPr>
-        <w:pStyle w:val="LOnormal"/>
-        <w:rPr/>
-      </w:pPr>
-      <w:r>
-        <w:rPr/>
-      </w:r>
-    </w:p>
-    <w:p>
-      <w:pPr>
-        <w:pStyle w:val="LOnormal"/>
+        <w:pStyle w:val="Normal1"/>
+        <w:rPr/>
+      </w:pPr>
+      <w:r>
+        <w:rPr/>
+      </w:r>
+    </w:p>
+    <w:p>
+      <w:pPr>
+        <w:pStyle w:val="Normal1"/>
         <w:rPr/>
       </w:pPr>
       <w:r>
@@ -326,16 +425,16 @@
     </w:p>
     <w:p>
       <w:pPr>
-        <w:pStyle w:val="LOnormal"/>
+        <w:pStyle w:val="Normal1"/>
         <w:rPr/>
       </w:pPr>
       <w:r>
         <w:rPr/>
         <w:drawing>
           <wp:inline distT="0" distB="0" distL="0" distR="0">
-            <wp:extent cx="5731510" cy="3746500"/>
+            <wp:extent cx="5731510" cy="2298700"/>
             <wp:effectExtent l="0" t="0" r="0" b="0"/>
-            <wp:docPr id="4" name="image2.png" descr=""/>
+            <wp:docPr id="4" name="image11.png" descr=""/>
             <wp:cNvGraphicFramePr>
               <a:graphicFrameLocks xmlns:a="http://schemas.openxmlformats.org/drawingml/2006/main" noChangeAspect="1"/>
             </wp:cNvGraphicFramePr>
@@ -343,7 +442,7 @@
               <a:graphicData uri="http://schemas.openxmlformats.org/drawingml/2006/picture">
                 <pic:pic xmlns:pic="http://schemas.openxmlformats.org/drawingml/2006/picture">
                   <pic:nvPicPr>
-                    <pic:cNvPr id="4" name="image2.png" descr=""/>
+                    <pic:cNvPr id="4" name="image11.png" descr=""/>
                     <pic:cNvPicPr>
                       <a:picLocks noChangeAspect="1" noChangeArrowheads="1"/>
                     </pic:cNvPicPr>
@@ -357,7 +456,7 @@
                   <pic:spPr bwMode="auto">
                     <a:xfrm>
                       <a:off x="0" y="0"/>
-                      <a:ext cx="5731510" cy="3746500"/>
+                      <a:ext cx="5731510" cy="2298700"/>
                     </a:xfrm>
                     <a:prstGeom prst="rect">
                       <a:avLst/>
@@ -372,16 +471,133 @@
     </w:p>
     <w:p>
       <w:pPr>
-        <w:pStyle w:val="LOnormal"/>
-        <w:rPr/>
-      </w:pPr>
-      <w:r>
-        <w:rPr/>
-      </w:r>
-    </w:p>
-    <w:p>
-      <w:pPr>
-        <w:pStyle w:val="LOnormal"/>
+        <w:pStyle w:val="Normal1"/>
+        <w:rPr/>
+      </w:pPr>
+      <w:r>
+        <w:rPr/>
+      </w:r>
+    </w:p>
+    <w:p>
+      <w:pPr>
+        <w:pStyle w:val="Normal1"/>
+        <w:rPr/>
+      </w:pPr>
+      <w:r>
+        <w:rPr/>
+      </w:r>
+    </w:p>
+    <w:p>
+      <w:pPr>
+        <w:pStyle w:val="Normal1"/>
+        <w:rPr/>
+      </w:pPr>
+      <w:r>
+        <w:rPr/>
+      </w:r>
+    </w:p>
+    <w:p>
+      <w:pPr>
+        <w:pStyle w:val="Normal1"/>
+        <w:rPr/>
+      </w:pPr>
+      <w:r>
+        <w:rPr/>
+      </w:r>
+    </w:p>
+    <w:p>
+      <w:pPr>
+        <w:pStyle w:val="Normal1"/>
+        <w:rPr/>
+      </w:pPr>
+      <w:r>
+        <w:rPr/>
+      </w:r>
+    </w:p>
+    <w:p>
+      <w:pPr>
+        <w:pStyle w:val="Normal1"/>
+        <w:rPr/>
+      </w:pPr>
+      <w:r>
+        <w:rPr/>
+      </w:r>
+    </w:p>
+    <w:p>
+      <w:pPr>
+        <w:pStyle w:val="Normal1"/>
+        <w:rPr/>
+      </w:pPr>
+      <w:r>
+        <w:rPr/>
+      </w:r>
+    </w:p>
+    <w:p>
+      <w:pPr>
+        <w:pStyle w:val="Normal1"/>
+        <w:rPr/>
+      </w:pPr>
+      <w:r>
+        <w:rPr/>
+      </w:r>
+    </w:p>
+    <w:p>
+      <w:pPr>
+        <w:pStyle w:val="Normal1"/>
+        <w:rPr/>
+      </w:pPr>
+      <w:r>
+        <w:rPr/>
+      </w:r>
+    </w:p>
+    <w:p>
+      <w:pPr>
+        <w:pStyle w:val="Normal1"/>
+        <w:rPr/>
+      </w:pPr>
+      <w:r>
+        <w:rPr/>
+      </w:r>
+    </w:p>
+    <w:p>
+      <w:pPr>
+        <w:pStyle w:val="Normal1"/>
+        <w:rPr/>
+      </w:pPr>
+      <w:r>
+        <w:rPr/>
+      </w:r>
+    </w:p>
+    <w:p>
+      <w:pPr>
+        <w:pStyle w:val="Normal1"/>
+        <w:rPr/>
+      </w:pPr>
+      <w:r>
+        <w:rPr/>
+      </w:r>
+    </w:p>
+    <w:p>
+      <w:pPr>
+        <w:pStyle w:val="Normal1"/>
+        <w:rPr/>
+      </w:pPr>
+      <w:r>
+        <w:rPr/>
+      </w:r>
+    </w:p>
+    <w:p>
+      <w:pPr>
+        <w:pStyle w:val="Normal1"/>
+        <w:rPr/>
+      </w:pPr>
+      <w:r>
+        <w:rPr/>
+      </w:r>
+    </w:p>
+    <w:p>
+      <w:pPr>
+        <w:pStyle w:val="Normal1"/>
         <w:rPr>
           <w:highlight w:val="white"/>
         </w:rPr>
@@ -448,16 +664,16 @@
     </w:p>
     <w:p>
       <w:pPr>
-        <w:pStyle w:val="LOnormal"/>
+        <w:pStyle w:val="Normal1"/>
         <w:rPr/>
       </w:pPr>
       <w:r>
         <w:rPr/>
         <w:drawing>
           <wp:inline distT="0" distB="0" distL="0" distR="0">
-            <wp:extent cx="5731510" cy="3746500"/>
+            <wp:extent cx="5731510" cy="2298700"/>
             <wp:effectExtent l="0" t="0" r="0" b="0"/>
-            <wp:docPr id="5" name="Imagen1" descr=""/>
+            <wp:docPr id="5" name="image7.png" descr=""/>
             <wp:cNvGraphicFramePr>
               <a:graphicFrameLocks xmlns:a="http://schemas.openxmlformats.org/drawingml/2006/main" noChangeAspect="1"/>
             </wp:cNvGraphicFramePr>
@@ -465,7 +681,7 @@
               <a:graphicData uri="http://schemas.openxmlformats.org/drawingml/2006/picture">
                 <pic:pic xmlns:pic="http://schemas.openxmlformats.org/drawingml/2006/picture">
                   <pic:nvPicPr>
-                    <pic:cNvPr id="5" name="Imagen1" descr=""/>
+                    <pic:cNvPr id="5" name="image7.png" descr=""/>
                     <pic:cNvPicPr>
                       <a:picLocks noChangeAspect="1" noChangeArrowheads="1"/>
                     </pic:cNvPicPr>
@@ -479,7 +695,7 @@
                   <pic:spPr bwMode="auto">
                     <a:xfrm>
                       <a:off x="0" y="0"/>
-                      <a:ext cx="5731510" cy="3746500"/>
+                      <a:ext cx="5731510" cy="2298700"/>
                     </a:xfrm>
                     <a:prstGeom prst="rect">
                       <a:avLst/>
@@ -494,7 +710,16 @@
     </w:p>
     <w:p>
       <w:pPr>
-        <w:pStyle w:val="LOnormal"/>
+        <w:pStyle w:val="Normal1"/>
+        <w:rPr/>
+      </w:pPr>
+      <w:r>
+        <w:rPr/>
+      </w:r>
+    </w:p>
+    <w:p>
+      <w:pPr>
+        <w:pStyle w:val="Normal1"/>
         <w:rPr/>
       </w:pPr>
       <w:r>
@@ -504,16 +729,16 @@
     </w:p>
     <w:p>
       <w:pPr>
-        <w:pStyle w:val="LOnormal"/>
+        <w:pStyle w:val="Normal1"/>
         <w:rPr/>
       </w:pPr>
       <w:r>
         <w:rPr/>
         <w:drawing>
           <wp:inline distT="0" distB="0" distL="0" distR="0">
-            <wp:extent cx="5731510" cy="3746500"/>
+            <wp:extent cx="5731510" cy="2298700"/>
             <wp:effectExtent l="0" t="0" r="0" b="0"/>
-            <wp:docPr id="6" name="image5.png" descr=""/>
+            <wp:docPr id="6" name="image1.png" descr=""/>
             <wp:cNvGraphicFramePr>
               <a:graphicFrameLocks xmlns:a="http://schemas.openxmlformats.org/drawingml/2006/main" noChangeAspect="1"/>
             </wp:cNvGraphicFramePr>
@@ -521,7 +746,7 @@
               <a:graphicData uri="http://schemas.openxmlformats.org/drawingml/2006/picture">
                 <pic:pic xmlns:pic="http://schemas.openxmlformats.org/drawingml/2006/picture">
                   <pic:nvPicPr>
-                    <pic:cNvPr id="6" name="image5.png" descr=""/>
+                    <pic:cNvPr id="6" name="image1.png" descr=""/>
                     <pic:cNvPicPr>
                       <a:picLocks noChangeAspect="1" noChangeArrowheads="1"/>
                     </pic:cNvPicPr>
@@ -535,7 +760,7 @@
                   <pic:spPr bwMode="auto">
                     <a:xfrm>
                       <a:off x="0" y="0"/>
-                      <a:ext cx="5731510" cy="3746500"/>
+                      <a:ext cx="5731510" cy="2298700"/>
                     </a:xfrm>
                     <a:prstGeom prst="rect">
                       <a:avLst/>
@@ -550,7 +775,124 @@
     </w:p>
     <w:p>
       <w:pPr>
-        <w:pStyle w:val="LOnormal"/>
+        <w:pStyle w:val="Normal1"/>
+        <w:rPr/>
+      </w:pPr>
+      <w:r>
+        <w:rPr/>
+      </w:r>
+    </w:p>
+    <w:p>
+      <w:pPr>
+        <w:pStyle w:val="Normal1"/>
+        <w:rPr/>
+      </w:pPr>
+      <w:r>
+        <w:rPr/>
+      </w:r>
+    </w:p>
+    <w:p>
+      <w:pPr>
+        <w:pStyle w:val="Normal1"/>
+        <w:rPr/>
+      </w:pPr>
+      <w:r>
+        <w:rPr/>
+      </w:r>
+    </w:p>
+    <w:p>
+      <w:pPr>
+        <w:pStyle w:val="Normal1"/>
+        <w:rPr/>
+      </w:pPr>
+      <w:r>
+        <w:rPr/>
+      </w:r>
+    </w:p>
+    <w:p>
+      <w:pPr>
+        <w:pStyle w:val="Normal1"/>
+        <w:rPr/>
+      </w:pPr>
+      <w:r>
+        <w:rPr/>
+      </w:r>
+    </w:p>
+    <w:p>
+      <w:pPr>
+        <w:pStyle w:val="Normal1"/>
+        <w:rPr/>
+      </w:pPr>
+      <w:r>
+        <w:rPr/>
+      </w:r>
+    </w:p>
+    <w:p>
+      <w:pPr>
+        <w:pStyle w:val="Normal1"/>
+        <w:rPr/>
+      </w:pPr>
+      <w:r>
+        <w:rPr/>
+      </w:r>
+    </w:p>
+    <w:p>
+      <w:pPr>
+        <w:pStyle w:val="Normal1"/>
+        <w:rPr/>
+      </w:pPr>
+      <w:r>
+        <w:rPr/>
+      </w:r>
+    </w:p>
+    <w:p>
+      <w:pPr>
+        <w:pStyle w:val="Normal1"/>
+        <w:rPr/>
+      </w:pPr>
+      <w:r>
+        <w:rPr/>
+      </w:r>
+    </w:p>
+    <w:p>
+      <w:pPr>
+        <w:pStyle w:val="Normal1"/>
+        <w:rPr/>
+      </w:pPr>
+      <w:r>
+        <w:rPr/>
+      </w:r>
+    </w:p>
+    <w:p>
+      <w:pPr>
+        <w:pStyle w:val="Normal1"/>
+        <w:rPr/>
+      </w:pPr>
+      <w:r>
+        <w:rPr/>
+      </w:r>
+    </w:p>
+    <w:p>
+      <w:pPr>
+        <w:pStyle w:val="Normal1"/>
+        <w:rPr/>
+      </w:pPr>
+      <w:r>
+        <w:rPr/>
+      </w:r>
+    </w:p>
+    <w:p>
+      <w:pPr>
+        <w:pStyle w:val="Normal1"/>
+        <w:rPr/>
+      </w:pPr>
+      <w:r>
+        <w:rPr/>
+      </w:r>
+    </w:p>
+    <w:p>
+      <w:pPr>
+        <w:pStyle w:val="Normal1"/>
         <w:rPr>
           <w:highlight w:val="white"/>
         </w:rPr>
@@ -608,7 +950,7 @@
     </w:p>
     <w:p>
       <w:pPr>
-        <w:pStyle w:val="LOnormal"/>
+        <w:pStyle w:val="Normal1"/>
         <w:rPr>
           <w:rFonts w:ascii="Courier New" w:hAnsi="Courier New" w:eastAsia="Courier New" w:cs="Courier New"/>
           <w:color w:val="A9B7C6"/>
@@ -619,9 +961,9 @@
         <w:rPr/>
         <w:drawing>
           <wp:inline distT="0" distB="0" distL="0" distR="0">
-            <wp:extent cx="5731510" cy="3746500"/>
+            <wp:extent cx="5731510" cy="2298700"/>
             <wp:effectExtent l="0" t="0" r="0" b="0"/>
-            <wp:docPr id="7" name="Imagen2" descr=""/>
+            <wp:docPr id="7" name="image6.png" descr=""/>
             <wp:cNvGraphicFramePr>
               <a:graphicFrameLocks xmlns:a="http://schemas.openxmlformats.org/drawingml/2006/main" noChangeAspect="1"/>
             </wp:cNvGraphicFramePr>
@@ -629,7 +971,7 @@
               <a:graphicData uri="http://schemas.openxmlformats.org/drawingml/2006/picture">
                 <pic:pic xmlns:pic="http://schemas.openxmlformats.org/drawingml/2006/picture">
                   <pic:nvPicPr>
-                    <pic:cNvPr id="7" name="Imagen2" descr=""/>
+                    <pic:cNvPr id="7" name="image6.png" descr=""/>
                     <pic:cNvPicPr>
                       <a:picLocks noChangeAspect="1" noChangeArrowheads="1"/>
                     </pic:cNvPicPr>
@@ -643,7 +985,7 @@
                   <pic:spPr bwMode="auto">
                     <a:xfrm>
                       <a:off x="0" y="0"/>
-                      <a:ext cx="5731510" cy="3746500"/>
+                      <a:ext cx="5731510" cy="2298700"/>
                     </a:xfrm>
                     <a:prstGeom prst="rect">
                       <a:avLst/>
@@ -658,7 +1000,7 @@
     </w:p>
     <w:p>
       <w:pPr>
-        <w:pStyle w:val="LOnormal"/>
+        <w:pStyle w:val="Normal1"/>
         <w:rPr>
           <w:color w:val="A9B7C6"/>
           <w:shd w:fill="2B2B2B" w:val="clear"/>
@@ -673,7 +1015,7 @@
     </w:p>
     <w:p>
       <w:pPr>
-        <w:pStyle w:val="LOnormal"/>
+        <w:pStyle w:val="Normal1"/>
         <w:rPr>
           <w:highlight w:val="white"/>
         </w:rPr>
@@ -687,7 +1029,7 @@
     </w:p>
     <w:p>
       <w:pPr>
-        <w:pStyle w:val="LOnormal"/>
+        <w:pStyle w:val="Normal1"/>
         <w:rPr>
           <w:rFonts w:ascii="Courier New" w:hAnsi="Courier New" w:eastAsia="Courier New" w:cs="Courier New"/>
           <w:color w:val="A9B7C6"/>
@@ -698,9 +1040,9 @@
         <w:rPr/>
         <w:drawing>
           <wp:inline distT="0" distB="0" distL="0" distR="0">
-            <wp:extent cx="5731510" cy="3746500"/>
+            <wp:extent cx="5731510" cy="2298700"/>
             <wp:effectExtent l="0" t="0" r="0" b="0"/>
-            <wp:docPr id="8" name="image6.png" descr=""/>
+            <wp:docPr id="8" name="image12.png" descr=""/>
             <wp:cNvGraphicFramePr>
               <a:graphicFrameLocks xmlns:a="http://schemas.openxmlformats.org/drawingml/2006/main" noChangeAspect="1"/>
             </wp:cNvGraphicFramePr>
@@ -708,7 +1050,7 @@
               <a:graphicData uri="http://schemas.openxmlformats.org/drawingml/2006/picture">
                 <pic:pic xmlns:pic="http://schemas.openxmlformats.org/drawingml/2006/picture">
                   <pic:nvPicPr>
-                    <pic:cNvPr id="8" name="image6.png" descr=""/>
+                    <pic:cNvPr id="8" name="image12.png" descr=""/>
                     <pic:cNvPicPr>
                       <a:picLocks noChangeAspect="1" noChangeArrowheads="1"/>
                     </pic:cNvPicPr>
@@ -722,7 +1064,7 @@
                   <pic:spPr bwMode="auto">
                     <a:xfrm>
                       <a:off x="0" y="0"/>
-                      <a:ext cx="5731510" cy="3746500"/>
+                      <a:ext cx="5731510" cy="2298700"/>
                     </a:xfrm>
                     <a:prstGeom prst="rect">
                       <a:avLst/>
@@ -737,41 +1079,215 @@
     </w:p>
     <w:p>
       <w:pPr>
-        <w:pStyle w:val="LOnormal"/>
-        <w:rPr>
-          <w:rFonts w:ascii="Courier New" w:hAnsi="Courier New" w:eastAsia="Courier New" w:cs="Courier New"/>
-          <w:color w:val="A9B7C6"/>
-          <w:shd w:fill="2B2B2B" w:val="clear"/>
-        </w:rPr>
-      </w:pPr>
-      <w:r>
-        <w:rPr>
-          <w:rFonts w:eastAsia="Courier New" w:cs="Courier New" w:ascii="Courier New" w:hAnsi="Courier New"/>
-          <w:color w:val="A9B7C6"/>
-          <w:shd w:fill="2B2B2B" w:val="clear"/>
-        </w:rPr>
-      </w:r>
-    </w:p>
-    <w:p>
-      <w:pPr>
-        <w:pStyle w:val="LOnormal"/>
-        <w:rPr>
-          <w:rFonts w:ascii="Courier New" w:hAnsi="Courier New" w:eastAsia="Courier New" w:cs="Courier New"/>
-          <w:color w:val="A9B7C6"/>
-          <w:shd w:fill="2B2B2B" w:val="clear"/>
-        </w:rPr>
-      </w:pPr>
-      <w:r>
-        <w:rPr>
-          <w:rFonts w:eastAsia="Courier New" w:cs="Courier New" w:ascii="Courier New" w:hAnsi="Courier New"/>
-          <w:color w:val="A9B7C6"/>
-          <w:shd w:fill="2B2B2B" w:val="clear"/>
-        </w:rPr>
-      </w:r>
-    </w:p>
-    <w:p>
-      <w:pPr>
-        <w:pStyle w:val="LOnormal1"/>
+        <w:pStyle w:val="Normal1"/>
+        <w:rPr>
+          <w:highlight w:val="white"/>
+        </w:rPr>
+      </w:pPr>
+      <w:r>
+        <w:rPr>
+          <w:highlight w:val="white"/>
+        </w:rPr>
+      </w:r>
+    </w:p>
+    <w:p>
+      <w:pPr>
+        <w:pStyle w:val="Normal1"/>
+        <w:rPr>
+          <w:highlight w:val="white"/>
+        </w:rPr>
+      </w:pPr>
+      <w:r>
+        <w:rPr>
+          <w:highlight w:val="white"/>
+        </w:rPr>
+      </w:r>
+    </w:p>
+    <w:p>
+      <w:pPr>
+        <w:pStyle w:val="Normal1"/>
+        <w:rPr>
+          <w:highlight w:val="white"/>
+        </w:rPr>
+      </w:pPr>
+      <w:r>
+        <w:rPr>
+          <w:highlight w:val="white"/>
+        </w:rPr>
+      </w:r>
+    </w:p>
+    <w:p>
+      <w:pPr>
+        <w:pStyle w:val="Normal1"/>
+        <w:rPr>
+          <w:highlight w:val="white"/>
+        </w:rPr>
+      </w:pPr>
+      <w:r>
+        <w:rPr>
+          <w:highlight w:val="white"/>
+        </w:rPr>
+      </w:r>
+    </w:p>
+    <w:p>
+      <w:pPr>
+        <w:pStyle w:val="Normal1"/>
+        <w:rPr>
+          <w:highlight w:val="white"/>
+        </w:rPr>
+      </w:pPr>
+      <w:r>
+        <w:rPr>
+          <w:highlight w:val="white"/>
+        </w:rPr>
+      </w:r>
+    </w:p>
+    <w:p>
+      <w:pPr>
+        <w:pStyle w:val="Normal1"/>
+        <w:rPr>
+          <w:highlight w:val="white"/>
+        </w:rPr>
+      </w:pPr>
+      <w:r>
+        <w:rPr>
+          <w:highlight w:val="white"/>
+        </w:rPr>
+      </w:r>
+    </w:p>
+    <w:p>
+      <w:pPr>
+        <w:pStyle w:val="Normal1"/>
+        <w:rPr>
+          <w:highlight w:val="white"/>
+        </w:rPr>
+      </w:pPr>
+      <w:r>
+        <w:rPr>
+          <w:highlight w:val="white"/>
+        </w:rPr>
+      </w:r>
+    </w:p>
+    <w:p>
+      <w:pPr>
+        <w:pStyle w:val="Normal1"/>
+        <w:rPr>
+          <w:highlight w:val="white"/>
+        </w:rPr>
+      </w:pPr>
+      <w:r>
+        <w:rPr>
+          <w:highlight w:val="white"/>
+        </w:rPr>
+      </w:r>
+    </w:p>
+    <w:p>
+      <w:pPr>
+        <w:pStyle w:val="Normal1"/>
+        <w:rPr>
+          <w:highlight w:val="white"/>
+        </w:rPr>
+      </w:pPr>
+      <w:r>
+        <w:rPr>
+          <w:highlight w:val="white"/>
+        </w:rPr>
+      </w:r>
+    </w:p>
+    <w:p>
+      <w:pPr>
+        <w:pStyle w:val="Normal1"/>
+        <w:rPr>
+          <w:highlight w:val="white"/>
+        </w:rPr>
+      </w:pPr>
+      <w:r>
+        <w:rPr>
+          <w:highlight w:val="white"/>
+        </w:rPr>
+      </w:r>
+    </w:p>
+    <w:p>
+      <w:pPr>
+        <w:pStyle w:val="Normal1"/>
+        <w:rPr>
+          <w:highlight w:val="white"/>
+        </w:rPr>
+      </w:pPr>
+      <w:r>
+        <w:rPr>
+          <w:highlight w:val="white"/>
+        </w:rPr>
+      </w:r>
+    </w:p>
+    <w:p>
+      <w:pPr>
+        <w:pStyle w:val="Normal1"/>
+        <w:rPr>
+          <w:highlight w:val="white"/>
+        </w:rPr>
+      </w:pPr>
+      <w:r>
+        <w:rPr>
+          <w:highlight w:val="white"/>
+        </w:rPr>
+      </w:r>
+    </w:p>
+    <w:p>
+      <w:pPr>
+        <w:pStyle w:val="Normal1"/>
+        <w:rPr>
+          <w:highlight w:val="white"/>
+        </w:rPr>
+      </w:pPr>
+      <w:r>
+        <w:rPr>
+          <w:highlight w:val="white"/>
+        </w:rPr>
+      </w:r>
+    </w:p>
+    <w:p>
+      <w:pPr>
+        <w:pStyle w:val="Normal1"/>
+        <w:rPr>
+          <w:highlight w:val="white"/>
+        </w:rPr>
+      </w:pPr>
+      <w:r>
+        <w:rPr>
+          <w:highlight w:val="white"/>
+        </w:rPr>
+      </w:r>
+    </w:p>
+    <w:p>
+      <w:pPr>
+        <w:pStyle w:val="Normal1"/>
+        <w:rPr>
+          <w:highlight w:val="white"/>
+        </w:rPr>
+      </w:pPr>
+      <w:r>
+        <w:rPr>
+          <w:highlight w:val="white"/>
+        </w:rPr>
+      </w:r>
+    </w:p>
+    <w:p>
+      <w:pPr>
+        <w:pStyle w:val="Normal1"/>
+        <w:rPr>
+          <w:highlight w:val="white"/>
+        </w:rPr>
+      </w:pPr>
+      <w:r>
+        <w:rPr>
+          <w:highlight w:val="white"/>
+        </w:rPr>
+      </w:r>
+    </w:p>
+    <w:p>
+      <w:pPr>
+        <w:pStyle w:val="Normal1"/>
         <w:rPr>
           <w:highlight w:val="white"/>
         </w:rPr>
@@ -804,7 +1320,7 @@
     </w:p>
     <w:p>
       <w:pPr>
-        <w:pStyle w:val="LOnormal1"/>
+        <w:pStyle w:val="Normal1"/>
         <w:rPr>
           <w:rFonts w:ascii="Courier New" w:hAnsi="Courier New" w:eastAsia="Courier New" w:cs="Courier New"/>
           <w:highlight w:val="white"/>
@@ -814,9 +1330,9 @@
         <w:rPr/>
         <w:drawing>
           <wp:inline distT="0" distB="0" distL="0" distR="0">
-            <wp:extent cx="5731510" cy="3416300"/>
+            <wp:extent cx="5731510" cy="2298700"/>
             <wp:effectExtent l="0" t="0" r="0" b="0"/>
-            <wp:docPr id="9" name="Imagen3" descr=""/>
+            <wp:docPr id="9" name="image3.png" descr=""/>
             <wp:cNvGraphicFramePr>
               <a:graphicFrameLocks xmlns:a="http://schemas.openxmlformats.org/drawingml/2006/main" noChangeAspect="1"/>
             </wp:cNvGraphicFramePr>
@@ -824,7 +1340,7 @@
               <a:graphicData uri="http://schemas.openxmlformats.org/drawingml/2006/picture">
                 <pic:pic xmlns:pic="http://schemas.openxmlformats.org/drawingml/2006/picture">
                   <pic:nvPicPr>
-                    <pic:cNvPr id="9" name="Imagen3" descr=""/>
+                    <pic:cNvPr id="9" name="image3.png" descr=""/>
                     <pic:cNvPicPr>
                       <a:picLocks noChangeAspect="1" noChangeArrowheads="1"/>
                     </pic:cNvPicPr>
@@ -838,7 +1354,7 @@
                   <pic:spPr bwMode="auto">
                     <a:xfrm>
                       <a:off x="0" y="0"/>
-                      <a:ext cx="5731510" cy="3416300"/>
+                      <a:ext cx="5731510" cy="2298700"/>
                     </a:xfrm>
                     <a:prstGeom prst="rect">
                       <a:avLst/>
@@ -853,20 +1369,20 @@
     </w:p>
     <w:p>
       <w:pPr>
-        <w:pStyle w:val="LOnormal1"/>
-        <w:rPr>
-          <w:highlight w:val="white"/>
-        </w:rPr>
-      </w:pPr>
-      <w:r>
-        <w:rPr>
-          <w:highlight w:val="white"/>
-        </w:rPr>
-      </w:r>
-    </w:p>
-    <w:p>
-      <w:pPr>
-        <w:pStyle w:val="LOnormal1"/>
+        <w:pStyle w:val="Normal1"/>
+        <w:rPr>
+          <w:highlight w:val="white"/>
+        </w:rPr>
+      </w:pPr>
+      <w:r>
+        <w:rPr>
+          <w:highlight w:val="white"/>
+        </w:rPr>
+      </w:r>
+    </w:p>
+    <w:p>
+      <w:pPr>
+        <w:pStyle w:val="Normal1"/>
         <w:rPr>
           <w:highlight w:val="white"/>
         </w:rPr>
@@ -880,7 +1396,7 @@
     </w:p>
     <w:p>
       <w:pPr>
-        <w:pStyle w:val="LOnormal1"/>
+        <w:pStyle w:val="Normal1"/>
         <w:rPr>
           <w:highlight w:val="white"/>
         </w:rPr>
@@ -889,9 +1405,9 @@
         <w:rPr/>
         <w:drawing>
           <wp:inline distT="0" distB="0" distL="0" distR="0">
-            <wp:extent cx="5731510" cy="2959100"/>
+            <wp:extent cx="5731510" cy="2298700"/>
             <wp:effectExtent l="0" t="0" r="0" b="0"/>
-            <wp:docPr id="10" name="Imagen4" descr=""/>
+            <wp:docPr id="10" name="image2.png" descr=""/>
             <wp:cNvGraphicFramePr>
               <a:graphicFrameLocks xmlns:a="http://schemas.openxmlformats.org/drawingml/2006/main" noChangeAspect="1"/>
             </wp:cNvGraphicFramePr>
@@ -899,7 +1415,7 @@
               <a:graphicData uri="http://schemas.openxmlformats.org/drawingml/2006/picture">
                 <pic:pic xmlns:pic="http://schemas.openxmlformats.org/drawingml/2006/picture">
                   <pic:nvPicPr>
-                    <pic:cNvPr id="10" name="Imagen4" descr=""/>
+                    <pic:cNvPr id="10" name="image2.png" descr=""/>
                     <pic:cNvPicPr>
                       <a:picLocks noChangeAspect="1" noChangeArrowheads="1"/>
                     </pic:cNvPicPr>
@@ -913,7 +1429,7 @@
                   <pic:spPr bwMode="auto">
                     <a:xfrm>
                       <a:off x="0" y="0"/>
-                      <a:ext cx="5731510" cy="2959100"/>
+                      <a:ext cx="5731510" cy="2298700"/>
                     </a:xfrm>
                     <a:prstGeom prst="rect">
                       <a:avLst/>
@@ -928,33 +1444,163 @@
     </w:p>
     <w:p>
       <w:pPr>
-        <w:pStyle w:val="LOnormal1"/>
-        <w:rPr>
-          <w:highlight w:val="white"/>
-        </w:rPr>
-      </w:pPr>
-      <w:r>
-        <w:rPr>
-          <w:highlight w:val="white"/>
-        </w:rPr>
-      </w:r>
-    </w:p>
-    <w:p>
-      <w:pPr>
-        <w:pStyle w:val="LOnormal1"/>
-        <w:rPr>
-          <w:highlight w:val="white"/>
-        </w:rPr>
-      </w:pPr>
-      <w:r>
-        <w:rPr>
-          <w:highlight w:val="white"/>
-        </w:rPr>
-      </w:r>
-    </w:p>
-    <w:p>
-      <w:pPr>
-        <w:pStyle w:val="LOnormal1"/>
+        <w:pStyle w:val="Normal1"/>
+        <w:rPr>
+          <w:highlight w:val="white"/>
+        </w:rPr>
+      </w:pPr>
+      <w:r>
+        <w:rPr>
+          <w:highlight w:val="white"/>
+        </w:rPr>
+      </w:r>
+    </w:p>
+    <w:p>
+      <w:pPr>
+        <w:pStyle w:val="Normal1"/>
+        <w:rPr>
+          <w:highlight w:val="white"/>
+        </w:rPr>
+      </w:pPr>
+      <w:r>
+        <w:rPr>
+          <w:highlight w:val="white"/>
+        </w:rPr>
+      </w:r>
+    </w:p>
+    <w:p>
+      <w:pPr>
+        <w:pStyle w:val="Normal1"/>
+        <w:rPr>
+          <w:highlight w:val="white"/>
+        </w:rPr>
+      </w:pPr>
+      <w:r>
+        <w:rPr>
+          <w:highlight w:val="white"/>
+        </w:rPr>
+      </w:r>
+    </w:p>
+    <w:p>
+      <w:pPr>
+        <w:pStyle w:val="Normal1"/>
+        <w:rPr>
+          <w:highlight w:val="white"/>
+        </w:rPr>
+      </w:pPr>
+      <w:r>
+        <w:rPr>
+          <w:highlight w:val="white"/>
+        </w:rPr>
+      </w:r>
+    </w:p>
+    <w:p>
+      <w:pPr>
+        <w:pStyle w:val="Normal1"/>
+        <w:rPr>
+          <w:highlight w:val="white"/>
+        </w:rPr>
+      </w:pPr>
+      <w:r>
+        <w:rPr>
+          <w:highlight w:val="white"/>
+        </w:rPr>
+      </w:r>
+    </w:p>
+    <w:p>
+      <w:pPr>
+        <w:pStyle w:val="Normal1"/>
+        <w:rPr>
+          <w:highlight w:val="white"/>
+        </w:rPr>
+      </w:pPr>
+      <w:r>
+        <w:rPr>
+          <w:highlight w:val="white"/>
+        </w:rPr>
+      </w:r>
+    </w:p>
+    <w:p>
+      <w:pPr>
+        <w:pStyle w:val="Normal1"/>
+        <w:rPr>
+          <w:highlight w:val="white"/>
+        </w:rPr>
+      </w:pPr>
+      <w:r>
+        <w:rPr>
+          <w:highlight w:val="white"/>
+        </w:rPr>
+      </w:r>
+    </w:p>
+    <w:p>
+      <w:pPr>
+        <w:pStyle w:val="Normal1"/>
+        <w:rPr>
+          <w:highlight w:val="white"/>
+        </w:rPr>
+      </w:pPr>
+      <w:r>
+        <w:rPr>
+          <w:highlight w:val="white"/>
+        </w:rPr>
+      </w:r>
+    </w:p>
+    <w:p>
+      <w:pPr>
+        <w:pStyle w:val="Normal1"/>
+        <w:rPr>
+          <w:highlight w:val="white"/>
+        </w:rPr>
+      </w:pPr>
+      <w:r>
+        <w:rPr>
+          <w:highlight w:val="white"/>
+        </w:rPr>
+      </w:r>
+    </w:p>
+    <w:p>
+      <w:pPr>
+        <w:pStyle w:val="Normal1"/>
+        <w:rPr>
+          <w:highlight w:val="white"/>
+        </w:rPr>
+      </w:pPr>
+      <w:r>
+        <w:rPr>
+          <w:highlight w:val="white"/>
+        </w:rPr>
+      </w:r>
+    </w:p>
+    <w:p>
+      <w:pPr>
+        <w:pStyle w:val="Normal1"/>
+        <w:rPr>
+          <w:highlight w:val="white"/>
+        </w:rPr>
+      </w:pPr>
+      <w:r>
+        <w:rPr>
+          <w:highlight w:val="white"/>
+        </w:rPr>
+      </w:r>
+    </w:p>
+    <w:p>
+      <w:pPr>
+        <w:pStyle w:val="Normal1"/>
+        <w:rPr>
+          <w:highlight w:val="white"/>
+        </w:rPr>
+      </w:pPr>
+      <w:r>
+        <w:rPr>
+          <w:highlight w:val="white"/>
+        </w:rPr>
+      </w:r>
+    </w:p>
+    <w:p>
+      <w:pPr>
+        <w:pStyle w:val="Normal1"/>
         <w:rPr>
           <w:highlight w:val="white"/>
         </w:rPr>
@@ -968,7 +1614,7 @@
     </w:p>
     <w:p>
       <w:pPr>
-        <w:pStyle w:val="LOnormal1"/>
+        <w:pStyle w:val="Normal1"/>
         <w:rPr>
           <w:highlight w:val="white"/>
         </w:rPr>
@@ -977,9 +1623,9 @@
         <w:rPr/>
         <w:drawing>
           <wp:inline distT="0" distB="0" distL="0" distR="0">
-            <wp:extent cx="5731510" cy="3429000"/>
+            <wp:extent cx="5731510" cy="2298700"/>
             <wp:effectExtent l="0" t="0" r="0" b="0"/>
-            <wp:docPr id="11" name="Imagen5" descr=""/>
+            <wp:docPr id="11" name="image5.png" descr=""/>
             <wp:cNvGraphicFramePr>
               <a:graphicFrameLocks xmlns:a="http://schemas.openxmlformats.org/drawingml/2006/main" noChangeAspect="1"/>
             </wp:cNvGraphicFramePr>
@@ -987,7 +1633,7 @@
               <a:graphicData uri="http://schemas.openxmlformats.org/drawingml/2006/picture">
                 <pic:pic xmlns:pic="http://schemas.openxmlformats.org/drawingml/2006/picture">
                   <pic:nvPicPr>
-                    <pic:cNvPr id="11" name="Imagen5" descr=""/>
+                    <pic:cNvPr id="11" name="image5.png" descr=""/>
                     <pic:cNvPicPr>
                       <a:picLocks noChangeAspect="1" noChangeArrowheads="1"/>
                     </pic:cNvPicPr>
@@ -1001,7 +1647,7 @@
                   <pic:spPr bwMode="auto">
                     <a:xfrm>
                       <a:off x="0" y="0"/>
-                      <a:ext cx="5731510" cy="3429000"/>
+                      <a:ext cx="5731510" cy="2298700"/>
                     </a:xfrm>
                     <a:prstGeom prst="rect">
                       <a:avLst/>
@@ -1016,7 +1662,7 @@
     </w:p>
     <w:p>
       <w:pPr>
-        <w:pStyle w:val="LOnormal3"/>
+        <w:pStyle w:val="Normal1"/>
         <w:rPr>
           <w:highlight w:val="white"/>
         </w:rPr>
@@ -1030,7 +1676,7 @@
     </w:p>
     <w:p>
       <w:pPr>
-        <w:pStyle w:val="LOnormal3"/>
+        <w:pStyle w:val="Normal1"/>
         <w:rPr>
           <w:highlight w:val="white"/>
         </w:rPr>
@@ -1039,9 +1685,9 @@
         <w:rPr/>
         <w:drawing>
           <wp:inline distT="0" distB="0" distL="0" distR="0">
-            <wp:extent cx="5731510" cy="3835400"/>
+            <wp:extent cx="5731510" cy="2298700"/>
             <wp:effectExtent l="0" t="0" r="0" b="0"/>
-            <wp:docPr id="12" name="Imagen6" descr=""/>
+            <wp:docPr id="12" name="image10.png" descr=""/>
             <wp:cNvGraphicFramePr>
               <a:graphicFrameLocks xmlns:a="http://schemas.openxmlformats.org/drawingml/2006/main" noChangeAspect="1"/>
             </wp:cNvGraphicFramePr>
@@ -1049,7 +1695,7 @@
               <a:graphicData uri="http://schemas.openxmlformats.org/drawingml/2006/picture">
                 <pic:pic xmlns:pic="http://schemas.openxmlformats.org/drawingml/2006/picture">
                   <pic:nvPicPr>
-                    <pic:cNvPr id="12" name="Imagen6" descr=""/>
+                    <pic:cNvPr id="12" name="image10.png" descr=""/>
                     <pic:cNvPicPr>
                       <a:picLocks noChangeAspect="1" noChangeArrowheads="1"/>
                     </pic:cNvPicPr>
@@ -1063,7 +1709,7 @@
                   <pic:spPr bwMode="auto">
                     <a:xfrm>
                       <a:off x="0" y="0"/>
-                      <a:ext cx="5731510" cy="3835400"/>
+                      <a:ext cx="5731510" cy="2298700"/>
                     </a:xfrm>
                     <a:prstGeom prst="rect">
                       <a:avLst/>
@@ -1074,6 +1720,34 @@
             </a:graphic>
           </wp:inline>
         </w:drawing>
+      </w:r>
+    </w:p>
+    <w:p>
+      <w:pPr>
+        <w:pStyle w:val="Normal1"/>
+        <w:rPr>
+          <w:rFonts w:ascii="Courier New" w:hAnsi="Courier New" w:eastAsia="Courier New" w:cs="Courier New"/>
+          <w:color w:val="BBB529"/>
+          <w:shd w:fill="2B2B2B" w:val="clear"/>
+        </w:rPr>
+      </w:pPr>
+      <w:r>
+        <w:rPr>
+          <w:rFonts w:eastAsia="Courier New" w:cs="Courier New" w:ascii="Courier New" w:hAnsi="Courier New"/>
+          <w:color w:val="BBB529"/>
+          <w:shd w:fill="2B2B2B" w:val="clear"/>
+        </w:rPr>
+      </w:r>
+    </w:p>
+    <w:p>
+      <w:pPr>
+        <w:pStyle w:val="Normal1"/>
+        <w:rPr>
+          <w:highlight w:val="white"/>
+        </w:rPr>
+      </w:pPr>
+      <w:r>
+        <w:rPr/>
       </w:r>
     </w:p>
     <w:sectPr>
@@ -1386,8 +2060,27 @@
       <w:lang w:val="es" w:eastAsia="zh-CN" w:bidi="hi-IN"/>
     </w:rPr>
   </w:style>
+  <w:style w:type="paragraph" w:styleId="LOnormal5">
+    <w:name w:val="LO-normal5"/>
+    <w:qFormat/>
+    <w:pPr>
+      <w:widowControl/>
+      <w:suppressAutoHyphens w:val="true"/>
+      <w:bidi w:val="0"/>
+      <w:spacing w:lineRule="auto" w:line="276" w:before="0" w:after="0"/>
+      <w:jc w:val="left"/>
+    </w:pPr>
+    <w:rPr>
+      <w:rFonts w:ascii="Arial" w:hAnsi="Arial" w:eastAsia="Arial" w:cs="Arial"/>
+      <w:color w:val="auto"/>
+      <w:kern w:val="0"/>
+      <w:sz w:val="22"/>
+      <w:szCs w:val="22"/>
+      <w:lang w:val="es" w:eastAsia="zh-CN" w:bidi="hi-IN"/>
+    </w:rPr>
+  </w:style>
   <w:style w:type="paragraph" w:styleId="Normal1">
-    <w:name w:val="LO-normal5"/>
+    <w:name w:val="LO-normal7"/>
     <w:qFormat/>
     <w:pPr>
       <w:widowControl/>

</xml_diff>